<commit_message>
Never gonna give you up
</commit_message>
<xml_diff>
--- a/Reports/Pauzin_Stack.docx
+++ b/Reports/Pauzin_Stack.docx
@@ -1,6 +1,6 @@
 
 <file path=word/document.xml><?xml version="1.0" encoding="utf-8"?>
-<w:document xmlns:wpc="http://schemas.microsoft.com/office/word/2010/wordprocessingCanvas" xmlns:mc="http://schemas.openxmlformats.org/markup-compatibility/2006" xmlns:o="urn:schemas-microsoft-com:office:office" xmlns:r="http://schemas.openxmlformats.org/officeDocument/2006/relationships" xmlns:m="http://schemas.openxmlformats.org/officeDocument/2006/math" xmlns:v="urn:schemas-microsoft-com:vml" xmlns:wp14="http://schemas.microsoft.com/office/word/2010/wordprocessingDrawing" xmlns:wp="http://schemas.openxmlformats.org/drawingml/2006/wordprocessingDrawing" xmlns:w10="urn:schemas-microsoft-com:office:word" xmlns:w="http://schemas.openxmlformats.org/wordprocessingml/2006/main" xmlns:w14="http://schemas.microsoft.com/office/word/2010/wordml" xmlns:wpg="http://schemas.microsoft.com/office/word/2010/wordprocessingGroup" xmlns:wpi="http://schemas.microsoft.com/office/word/2010/wordprocessingInk" xmlns:wne="http://schemas.microsoft.com/office/word/2006/wordml" xmlns:wps="http://schemas.microsoft.com/office/word/2010/wordprocessingShape" mc:Ignorable="w14 wp14">
+<w:document xmlns:wpc="http://schemas.microsoft.com/office/word/2010/wordprocessingCanvas" xmlns:cx="http://schemas.microsoft.com/office/drawing/2014/chartex" xmlns:mc="http://schemas.openxmlformats.org/markup-compatibility/2006" xmlns:o="urn:schemas-microsoft-com:office:office" xmlns:r="http://schemas.openxmlformats.org/officeDocument/2006/relationships" xmlns:m="http://schemas.openxmlformats.org/officeDocument/2006/math" xmlns:v="urn:schemas-microsoft-com:vml" xmlns:wp14="http://schemas.microsoft.com/office/word/2010/wordprocessingDrawing" xmlns:wp="http://schemas.openxmlformats.org/drawingml/2006/wordprocessingDrawing" xmlns:w10="urn:schemas-microsoft-com:office:word" xmlns:w="http://schemas.openxmlformats.org/wordprocessingml/2006/main" xmlns:w14="http://schemas.microsoft.com/office/word/2010/wordml" xmlns:w15="http://schemas.microsoft.com/office/word/2012/wordml" xmlns:w16se="http://schemas.microsoft.com/office/word/2015/wordml/symex" xmlns:wpg="http://schemas.microsoft.com/office/word/2010/wordprocessingGroup" xmlns:wpi="http://schemas.microsoft.com/office/word/2010/wordprocessingInk" xmlns:wne="http://schemas.microsoft.com/office/word/2006/wordml" xmlns:wps="http://schemas.microsoft.com/office/word/2010/wordprocessingShape" mc:Ignorable="w14 w15 w16se wp14">
   <w:body>
     <w:p>
       <w:pPr>
@@ -360,21 +360,12 @@
           <w:szCs w:val="28"/>
         </w:rPr>
       </w:pPr>
-      <w:proofErr w:type="spellStart"/>
       <w:r>
         <w:rPr>
           <w:sz w:val="28"/>
           <w:szCs w:val="28"/>
         </w:rPr>
-        <w:t>Паузин</w:t>
-      </w:r>
-      <w:proofErr w:type="spellEnd"/>
-      <w:r>
-        <w:rPr>
-          <w:sz w:val="28"/>
-          <w:szCs w:val="28"/>
-        </w:rPr>
-        <w:t xml:space="preserve"> Леонид Павлович</w:t>
+        <w:t>Паузин Леонид Павлович</w:t>
       </w:r>
     </w:p>
     <w:p>
@@ -1225,7 +1216,7 @@
     <w:p>
       <w:pPr>
         <w:spacing w:line="240" w:lineRule="auto"/>
-        <w:ind w:firstLine="567"/>
+        <w:ind w:firstLine="709"/>
         <w:rPr>
           <w:rFonts w:ascii="Times New Roman" w:hAnsi="Times New Roman" w:cs="Times New Roman"/>
           <w:sz w:val="24"/>
@@ -1244,31 +1235,29 @@
     <w:p>
       <w:pPr>
         <w:spacing w:line="240" w:lineRule="auto"/>
-        <w:ind w:firstLine="567"/>
-        <w:rPr>
-          <w:rFonts w:ascii="Times New Roman" w:hAnsi="Times New Roman" w:cs="Times New Roman"/>
-          <w:sz w:val="24"/>
-          <w:szCs w:val="24"/>
-        </w:rPr>
-      </w:pPr>
-      <w:r>
-        <w:rPr>
-          <w:rFonts w:ascii="Times New Roman" w:hAnsi="Times New Roman" w:cs="Times New Roman"/>
-          <w:sz w:val="24"/>
-          <w:szCs w:val="24"/>
-        </w:rPr>
-        <w:t xml:space="preserve">Стек (англ. </w:t>
-      </w:r>
-      <w:proofErr w:type="spellStart"/>
-      <w:r>
-        <w:rPr>
-          <w:rFonts w:ascii="Times New Roman" w:hAnsi="Times New Roman" w:cs="Times New Roman"/>
-          <w:sz w:val="24"/>
-          <w:szCs w:val="24"/>
-        </w:rPr>
-        <w:t>stack</w:t>
-      </w:r>
-      <w:proofErr w:type="spellEnd"/>
+        <w:ind w:firstLine="709"/>
+        <w:rPr>
+          <w:rFonts w:ascii="Times New Roman" w:hAnsi="Times New Roman" w:cs="Times New Roman"/>
+          <w:sz w:val="24"/>
+          <w:szCs w:val="24"/>
+        </w:rPr>
+      </w:pPr>
+      <w:r>
+        <w:rPr>
+          <w:rFonts w:ascii="Times New Roman" w:hAnsi="Times New Roman" w:cs="Times New Roman"/>
+          <w:sz w:val="24"/>
+          <w:szCs w:val="24"/>
+        </w:rPr>
+        <w:t xml:space="preserve">Стек (англ. stack </w:t>
+      </w:r>
+      <w:r>
+        <w:rPr>
+          <w:rFonts w:ascii="Times New Roman" w:hAnsi="Times New Roman" w:cs="Times New Roman"/>
+          <w:sz w:val="24"/>
+          <w:szCs w:val="24"/>
+        </w:rPr>
+        <w:t>‒</w:t>
+      </w:r>
       <w:r>
         <w:rPr>
           <w:rFonts w:ascii="Times New Roman" w:hAnsi="Times New Roman" w:cs="Times New Roman"/>
@@ -1283,6 +1272,14 @@
           <w:sz w:val="24"/>
           <w:szCs w:val="24"/>
         </w:rPr>
+        <w:t xml:space="preserve">стопка) </w:t>
+      </w:r>
+      <w:r>
+        <w:rPr>
+          <w:rFonts w:ascii="Times New Roman" w:hAnsi="Times New Roman" w:cs="Times New Roman"/>
+          <w:sz w:val="24"/>
+          <w:szCs w:val="24"/>
+        </w:rPr>
         <w:t>‒</w:t>
       </w:r>
       <w:r>
@@ -1299,7 +1296,7 @@
           <w:sz w:val="24"/>
           <w:szCs w:val="24"/>
         </w:rPr>
-        <w:t xml:space="preserve">стопка) </w:t>
+        <w:t xml:space="preserve">абстрактный тип данных, представляющий собой список элементов, организованных по принципу LIFO (англ. last in </w:t>
       </w:r>
       <w:r>
         <w:rPr>
@@ -1323,18 +1320,16 @@
           <w:sz w:val="24"/>
           <w:szCs w:val="24"/>
         </w:rPr>
-        <w:t xml:space="preserve">абстрактный тип данных, представляющий собой список элементов, организованных по принципу LIFO (англ. </w:t>
-      </w:r>
-      <w:proofErr w:type="spellStart"/>
-      <w:r>
-        <w:rPr>
-          <w:rFonts w:ascii="Times New Roman" w:hAnsi="Times New Roman" w:cs="Times New Roman"/>
-          <w:sz w:val="24"/>
-          <w:szCs w:val="24"/>
-        </w:rPr>
-        <w:t>last</w:t>
-      </w:r>
-      <w:proofErr w:type="spellEnd"/>
+        <w:t xml:space="preserve">first out, «последним пришёл </w:t>
+      </w:r>
+      <w:r>
+        <w:rPr>
+          <w:rFonts w:ascii="Times New Roman" w:hAnsi="Times New Roman" w:cs="Times New Roman"/>
+          <w:sz w:val="24"/>
+          <w:szCs w:val="24"/>
+        </w:rPr>
+        <w:t>‒</w:t>
+      </w:r>
       <w:r>
         <w:rPr>
           <w:rFonts w:ascii="Times New Roman" w:hAnsi="Times New Roman" w:cs="Times New Roman"/>
@@ -1343,117 +1338,13 @@
         </w:rPr>
         <w:t xml:space="preserve"> </w:t>
       </w:r>
-      <w:proofErr w:type="spellStart"/>
-      <w:r>
-        <w:rPr>
-          <w:rFonts w:ascii="Times New Roman" w:hAnsi="Times New Roman" w:cs="Times New Roman"/>
-          <w:sz w:val="24"/>
-          <w:szCs w:val="24"/>
-        </w:rPr>
-        <w:t>in</w:t>
-      </w:r>
-      <w:proofErr w:type="spellEnd"/>
-      <w:r>
-        <w:rPr>
-          <w:rFonts w:ascii="Times New Roman" w:hAnsi="Times New Roman" w:cs="Times New Roman"/>
-          <w:sz w:val="24"/>
-          <w:szCs w:val="24"/>
-        </w:rPr>
-        <w:t xml:space="preserve"> </w:t>
-      </w:r>
-      <w:r>
-        <w:rPr>
-          <w:rFonts w:ascii="Times New Roman" w:hAnsi="Times New Roman" w:cs="Times New Roman"/>
-          <w:sz w:val="24"/>
-          <w:szCs w:val="24"/>
-        </w:rPr>
-        <w:t>‒</w:t>
-      </w:r>
-      <w:r>
-        <w:rPr>
-          <w:rFonts w:ascii="Times New Roman" w:hAnsi="Times New Roman" w:cs="Times New Roman"/>
-          <w:sz w:val="24"/>
-          <w:szCs w:val="24"/>
-        </w:rPr>
-        <w:t xml:space="preserve"> </w:t>
-      </w:r>
-      <w:proofErr w:type="spellStart"/>
-      <w:r>
-        <w:rPr>
-          <w:rFonts w:ascii="Times New Roman" w:hAnsi="Times New Roman" w:cs="Times New Roman"/>
-          <w:sz w:val="24"/>
-          <w:szCs w:val="24"/>
-        </w:rPr>
-        <w:t>first</w:t>
-      </w:r>
-      <w:proofErr w:type="spellEnd"/>
-      <w:r>
-        <w:rPr>
-          <w:rFonts w:ascii="Times New Roman" w:hAnsi="Times New Roman" w:cs="Times New Roman"/>
-          <w:sz w:val="24"/>
-          <w:szCs w:val="24"/>
-        </w:rPr>
-        <w:t xml:space="preserve"> </w:t>
-      </w:r>
-      <w:proofErr w:type="spellStart"/>
-      <w:r>
-        <w:rPr>
-          <w:rFonts w:ascii="Times New Roman" w:hAnsi="Times New Roman" w:cs="Times New Roman"/>
-          <w:sz w:val="24"/>
-          <w:szCs w:val="24"/>
-        </w:rPr>
-        <w:t>out</w:t>
-      </w:r>
-      <w:proofErr w:type="spellEnd"/>
-      <w:r>
-        <w:rPr>
-          <w:rFonts w:ascii="Times New Roman" w:hAnsi="Times New Roman" w:cs="Times New Roman"/>
-          <w:sz w:val="24"/>
-          <w:szCs w:val="24"/>
-        </w:rPr>
-        <w:t xml:space="preserve">, «последним </w:t>
-      </w:r>
-      <w:proofErr w:type="gramStart"/>
-      <w:r>
-        <w:rPr>
-          <w:rFonts w:ascii="Times New Roman" w:hAnsi="Times New Roman" w:cs="Times New Roman"/>
-          <w:sz w:val="24"/>
-          <w:szCs w:val="24"/>
-        </w:rPr>
-        <w:t xml:space="preserve">пришёл </w:t>
-      </w:r>
-      <w:r>
-        <w:rPr>
-          <w:rFonts w:ascii="Times New Roman" w:hAnsi="Times New Roman" w:cs="Times New Roman"/>
-          <w:sz w:val="24"/>
-          <w:szCs w:val="24"/>
-        </w:rPr>
-        <w:t>‒</w:t>
-      </w:r>
-      <w:r>
-        <w:rPr>
-          <w:rFonts w:ascii="Times New Roman" w:hAnsi="Times New Roman" w:cs="Times New Roman"/>
-          <w:sz w:val="24"/>
-          <w:szCs w:val="24"/>
-        </w:rPr>
-        <w:t xml:space="preserve"> </w:t>
-      </w:r>
-      <w:r>
-        <w:rPr>
-          <w:rFonts w:ascii="Times New Roman" w:hAnsi="Times New Roman" w:cs="Times New Roman"/>
-          <w:sz w:val="24"/>
-          <w:szCs w:val="24"/>
-        </w:rPr>
-        <w:t>первым вышел</w:t>
-      </w:r>
-      <w:proofErr w:type="gramEnd"/>
-      <w:r>
-        <w:rPr>
-          <w:rFonts w:ascii="Times New Roman" w:hAnsi="Times New Roman" w:cs="Times New Roman"/>
-          <w:sz w:val="24"/>
-          <w:szCs w:val="24"/>
-        </w:rPr>
-        <w:t>»).</w:t>
+      <w:r>
+        <w:rPr>
+          <w:rFonts w:ascii="Times New Roman" w:hAnsi="Times New Roman" w:cs="Times New Roman"/>
+          <w:sz w:val="24"/>
+          <w:szCs w:val="24"/>
+        </w:rPr>
+        <w:t>первым вышел»).</w:t>
       </w:r>
       <w:r>
         <w:rPr>
@@ -1467,7 +1358,7 @@
     <w:p>
       <w:pPr>
         <w:spacing w:line="240" w:lineRule="auto"/>
-        <w:ind w:firstLine="567"/>
+        <w:ind w:firstLine="709"/>
         <w:rPr>
           <w:rFonts w:ascii="Times New Roman" w:hAnsi="Times New Roman" w:cs="Times New Roman"/>
           <w:sz w:val="24"/>
@@ -1516,7 +1407,7 @@
                     </pic:cNvPicPr>
                   </pic:nvPicPr>
                   <pic:blipFill>
-                    <a:blip r:embed="rId9">
+                    <a:blip r:embed="rId8">
                       <a:extLst>
                         <a:ext uri="{28A0092B-C50C-407E-A947-70E740481C1C}">
                           <a14:useLocalDpi xmlns:a14="http://schemas.microsoft.com/office/drawing/2010/main" val="0"/>
@@ -1656,7 +1547,7 @@
     </w:p>
     <w:p>
       <w:pPr>
-        <w:ind w:firstLine="567"/>
+        <w:ind w:firstLine="709"/>
         <w:rPr>
           <w:rFonts w:ascii="Times New Roman" w:hAnsi="Times New Roman" w:cs="Times New Roman"/>
           <w:sz w:val="24"/>
@@ -1824,7 +1715,7 @@
     </w:p>
     <w:p>
       <w:pPr>
-        <w:ind w:firstLine="567"/>
+        <w:ind w:firstLine="709"/>
         <w:rPr>
           <w:rFonts w:ascii="Times New Roman" w:hAnsi="Times New Roman" w:cs="Times New Roman"/>
           <w:sz w:val="24"/>
@@ -1891,8 +1782,8 @@
             <v:path o:extrusionok="f" gradientshapeok="t" o:connecttype="rect"/>
             <o:lock v:ext="edit" aspectratio="t"/>
           </v:shapetype>
-          <v:shape id="_x0000_i1025" type="#_x0000_t75" style="width:467.7pt;height:262.35pt">
-            <v:imagedata r:id="rId10" o:title="QIP Shot - Screen 392 04"/>
+          <v:shape id="_x0000_i1025" type="#_x0000_t75" style="width:467.7pt;height:262.65pt">
+            <v:imagedata r:id="rId9" o:title="QIP Shot - Screen 392 04"/>
           </v:shape>
         </w:pict>
       </w:r>
@@ -1963,8 +1854,6 @@
         </w:rPr>
         <w:br w:type="page"/>
       </w:r>
-      <w:bookmarkStart w:id="9" w:name="_GoBack"/>
-      <w:bookmarkEnd w:id="9"/>
     </w:p>
     <w:p>
       <w:pPr>
@@ -1972,16 +1861,16 @@
         <w:spacing w:before="0" w:after="480"/>
         <w:ind w:firstLine="567"/>
       </w:pPr>
-      <w:bookmarkStart w:id="10" w:name="_Toc534343886"/>
-      <w:bookmarkStart w:id="11" w:name="_Toc534343989"/>
-      <w:bookmarkStart w:id="12" w:name="_Toc534406589"/>
+      <w:bookmarkStart w:id="9" w:name="_Toc534343886"/>
+      <w:bookmarkStart w:id="10" w:name="_Toc534343989"/>
+      <w:bookmarkStart w:id="11" w:name="_Toc534406589"/>
       <w:r>
         <w:lastRenderedPageBreak/>
         <w:t>4.Руководство программиста</w:t>
       </w:r>
+      <w:bookmarkEnd w:id="9"/>
       <w:bookmarkEnd w:id="10"/>
       <w:bookmarkEnd w:id="11"/>
-      <w:bookmarkEnd w:id="12"/>
     </w:p>
     <w:p>
       <w:pPr>
@@ -1989,20 +1878,20 @@
         <w:spacing w:before="0" w:after="240"/>
         <w:ind w:firstLine="567"/>
       </w:pPr>
-      <w:bookmarkStart w:id="13" w:name="_Toc534343990"/>
-      <w:bookmarkStart w:id="14" w:name="_Toc534406590"/>
+      <w:bookmarkStart w:id="12" w:name="_Toc534343990"/>
+      <w:bookmarkStart w:id="13" w:name="_Toc534406590"/>
       <w:r>
         <w:t xml:space="preserve">4.1 </w:t>
       </w:r>
       <w:r>
         <w:t>Описание структуры программы</w:t>
       </w:r>
+      <w:bookmarkEnd w:id="12"/>
       <w:bookmarkEnd w:id="13"/>
-      <w:bookmarkEnd w:id="14"/>
-    </w:p>
-    <w:p>
-      <w:pPr>
-        <w:ind w:firstLine="567"/>
+    </w:p>
+    <w:p>
+      <w:pPr>
+        <w:ind w:firstLine="709"/>
         <w:rPr>
           <w:rFonts w:ascii="Times New Roman" w:hAnsi="Times New Roman" w:cs="Times New Roman"/>
           <w:sz w:val="24"/>
@@ -2040,7 +1929,6 @@
         </w:rPr>
         <w:t xml:space="preserve">Модуль </w:t>
       </w:r>
-      <w:proofErr w:type="spellStart"/>
       <w:r>
         <w:rPr>
           <w:rFonts w:ascii="Times New Roman" w:hAnsi="Times New Roman" w:cs="Times New Roman"/>
@@ -2050,7 +1938,6 @@
         </w:rPr>
         <w:t>stacklib</w:t>
       </w:r>
-      <w:proofErr w:type="spellEnd"/>
       <w:r>
         <w:rPr>
           <w:rFonts w:ascii="Times New Roman" w:hAnsi="Times New Roman" w:cs="Times New Roman"/>
@@ -2110,7 +1997,6 @@
         </w:rPr>
         <w:t>.</w:t>
       </w:r>
-      <w:proofErr w:type="spellStart"/>
       <w:r>
         <w:rPr>
           <w:rFonts w:ascii="Times New Roman" w:hAnsi="Times New Roman" w:cs="Times New Roman"/>
@@ -2120,7 +2006,6 @@
         </w:rPr>
         <w:t>cpp</w:t>
       </w:r>
-      <w:proofErr w:type="spellEnd"/>
       <w:r>
         <w:rPr>
           <w:rFonts w:ascii="Times New Roman" w:hAnsi="Times New Roman" w:cs="Times New Roman"/>
@@ -2218,7 +2103,6 @@
         </w:rPr>
         <w:t>.</w:t>
       </w:r>
-      <w:proofErr w:type="spellStart"/>
       <w:r>
         <w:rPr>
           <w:rFonts w:ascii="Times New Roman" w:hAnsi="Times New Roman" w:cs="Times New Roman"/>
@@ -2228,7 +2112,6 @@
         </w:rPr>
         <w:t>cpp</w:t>
       </w:r>
-      <w:proofErr w:type="spellEnd"/>
       <w:r>
         <w:rPr>
           <w:rFonts w:ascii="Times New Roman" w:hAnsi="Times New Roman" w:cs="Times New Roman"/>
@@ -2276,7 +2159,6 @@
         </w:rPr>
         <w:t xml:space="preserve">Модуль </w:t>
       </w:r>
-      <w:proofErr w:type="spellStart"/>
       <w:r>
         <w:rPr>
           <w:rFonts w:ascii="Times New Roman" w:hAnsi="Times New Roman" w:cs="Times New Roman"/>
@@ -2284,17 +2166,7 @@
           <w:szCs w:val="24"/>
           <w:lang w:val="en-US"/>
         </w:rPr>
-        <w:t>stacktest</w:t>
-      </w:r>
-      <w:proofErr w:type="spellEnd"/>
-      <w:r>
-        <w:rPr>
-          <w:rFonts w:ascii="Times New Roman" w:hAnsi="Times New Roman" w:cs="Times New Roman"/>
-          <w:sz w:val="24"/>
-          <w:szCs w:val="24"/>
-          <w:lang w:val="en-US"/>
-        </w:rPr>
-        <w:t xml:space="preserve"> </w:t>
+        <w:t xml:space="preserve">stacktest </w:t>
       </w:r>
       <w:r>
         <w:rPr>
@@ -2328,17 +2200,17 @@
         <w:spacing w:before="0" w:after="240"/>
         <w:ind w:firstLine="567"/>
       </w:pPr>
-      <w:bookmarkStart w:id="15" w:name="_Toc534343991"/>
-      <w:bookmarkStart w:id="16" w:name="_Toc534406591"/>
+      <w:bookmarkStart w:id="14" w:name="_Toc534343991"/>
+      <w:bookmarkStart w:id="15" w:name="_Toc534406591"/>
       <w:r>
         <w:t>4.2 Описание структур данных</w:t>
       </w:r>
+      <w:bookmarkEnd w:id="14"/>
       <w:bookmarkEnd w:id="15"/>
-      <w:bookmarkEnd w:id="16"/>
-    </w:p>
-    <w:p>
-      <w:pPr>
-        <w:ind w:firstLine="567"/>
+    </w:p>
+    <w:p>
+      <w:pPr>
+        <w:ind w:firstLine="709"/>
         <w:rPr>
           <w:rFonts w:ascii="Times New Roman" w:hAnsi="Times New Roman" w:cs="Times New Roman"/>
           <w:sz w:val="24"/>
@@ -2365,15 +2237,13 @@
     </w:p>
     <w:p>
       <w:pPr>
-        <w:ind w:left="709" w:firstLine="142"/>
-        <w:rPr>
-          <w:rFonts w:ascii="Times New Roman" w:hAnsi="Times New Roman" w:cs="Times New Roman"/>
-          <w:sz w:val="24"/>
-          <w:szCs w:val="24"/>
-        </w:rPr>
-      </w:pPr>
-      <w:proofErr w:type="spellStart"/>
-      <w:proofErr w:type="gramStart"/>
+        <w:ind w:left="709" w:firstLine="709"/>
+        <w:rPr>
+          <w:rFonts w:ascii="Times New Roman" w:hAnsi="Times New Roman" w:cs="Times New Roman"/>
+          <w:sz w:val="24"/>
+          <w:szCs w:val="24"/>
+        </w:rPr>
+      </w:pPr>
       <w:r>
         <w:rPr>
           <w:rFonts w:ascii="Times New Roman" w:hAnsi="Times New Roman" w:cs="Times New Roman"/>
@@ -2383,8 +2253,6 @@
         </w:rPr>
         <w:t>mem</w:t>
       </w:r>
-      <w:proofErr w:type="spellEnd"/>
-      <w:proofErr w:type="gramEnd"/>
       <w:r>
         <w:rPr>
           <w:rFonts w:ascii="Times New Roman" w:hAnsi="Times New Roman" w:cs="Times New Roman"/>
@@ -2412,14 +2280,13 @@
     </w:p>
     <w:p>
       <w:pPr>
-        <w:ind w:left="709" w:firstLine="142"/>
-        <w:rPr>
-          <w:rFonts w:ascii="Times New Roman" w:hAnsi="Times New Roman" w:cs="Times New Roman"/>
-          <w:sz w:val="24"/>
-          <w:szCs w:val="24"/>
-        </w:rPr>
-      </w:pPr>
-      <w:proofErr w:type="gramStart"/>
+        <w:ind w:left="709" w:firstLine="709"/>
+        <w:rPr>
+          <w:rFonts w:ascii="Times New Roman" w:hAnsi="Times New Roman" w:cs="Times New Roman"/>
+          <w:sz w:val="24"/>
+          <w:szCs w:val="24"/>
+        </w:rPr>
+      </w:pPr>
       <w:r>
         <w:rPr>
           <w:rFonts w:ascii="Times New Roman" w:hAnsi="Times New Roman" w:cs="Times New Roman"/>
@@ -2429,7 +2296,6 @@
         </w:rPr>
         <w:t>top</w:t>
       </w:r>
-      <w:proofErr w:type="gramEnd"/>
       <w:r>
         <w:rPr>
           <w:rFonts w:ascii="Times New Roman" w:hAnsi="Times New Roman" w:cs="Times New Roman"/>
@@ -2465,15 +2331,13 @@
     </w:p>
     <w:p>
       <w:pPr>
-        <w:ind w:left="709" w:firstLine="142"/>
-        <w:rPr>
-          <w:rFonts w:ascii="Times New Roman" w:hAnsi="Times New Roman" w:cs="Times New Roman"/>
-          <w:sz w:val="24"/>
-          <w:szCs w:val="24"/>
-        </w:rPr>
-      </w:pPr>
-      <w:proofErr w:type="spellStart"/>
-      <w:proofErr w:type="gramStart"/>
+        <w:ind w:left="709" w:firstLine="709"/>
+        <w:rPr>
+          <w:rFonts w:ascii="Times New Roman" w:hAnsi="Times New Roman" w:cs="Times New Roman"/>
+          <w:sz w:val="24"/>
+          <w:szCs w:val="24"/>
+        </w:rPr>
+      </w:pPr>
       <w:r>
         <w:rPr>
           <w:rFonts w:ascii="Times New Roman" w:hAnsi="Times New Roman" w:cs="Times New Roman"/>
@@ -2483,8 +2347,6 @@
         </w:rPr>
         <w:t>memSize</w:t>
       </w:r>
-      <w:proofErr w:type="spellEnd"/>
-      <w:proofErr w:type="gramEnd"/>
       <w:r>
         <w:rPr>
           <w:rFonts w:ascii="Times New Roman" w:hAnsi="Times New Roman" w:cs="Times New Roman"/>
@@ -2512,7 +2374,7 @@
     </w:p>
     <w:p>
       <w:pPr>
-        <w:ind w:firstLine="567"/>
+        <w:ind w:firstLine="709"/>
         <w:rPr>
           <w:rFonts w:ascii="Times New Roman" w:hAnsi="Times New Roman" w:cs="Times New Roman"/>
           <w:sz w:val="24"/>
@@ -2530,15 +2392,13 @@
     </w:p>
     <w:p>
       <w:pPr>
-        <w:ind w:left="709" w:firstLine="142"/>
-        <w:rPr>
-          <w:rFonts w:ascii="Times New Roman" w:hAnsi="Times New Roman" w:cs="Times New Roman"/>
-          <w:sz w:val="24"/>
-          <w:szCs w:val="24"/>
-        </w:rPr>
-      </w:pPr>
-      <w:proofErr w:type="spellStart"/>
-      <w:proofErr w:type="gramStart"/>
+        <w:ind w:left="709" w:firstLine="709"/>
+        <w:rPr>
+          <w:rFonts w:ascii="Times New Roman" w:hAnsi="Times New Roman" w:cs="Times New Roman"/>
+          <w:sz w:val="24"/>
+          <w:szCs w:val="24"/>
+        </w:rPr>
+      </w:pPr>
       <w:r>
         <w:rPr>
           <w:rFonts w:ascii="Consolas" w:hAnsi="Consolas" w:cs="Consolas"/>
@@ -2549,8 +2409,6 @@
         </w:rPr>
         <w:t>int</w:t>
       </w:r>
-      <w:proofErr w:type="spellEnd"/>
-      <w:proofErr w:type="gramEnd"/>
       <w:r>
         <w:rPr>
           <w:rFonts w:ascii="Consolas" w:hAnsi="Consolas" w:cs="Consolas"/>
@@ -2560,7 +2418,6 @@
         </w:rPr>
         <w:t xml:space="preserve"> </w:t>
       </w:r>
-      <w:proofErr w:type="spellStart"/>
       <w:r>
         <w:rPr>
           <w:rFonts w:ascii="Consolas" w:hAnsi="Consolas" w:cs="Consolas"/>
@@ -2571,7 +2428,6 @@
         </w:rPr>
         <w:t>IsFull</w:t>
       </w:r>
-      <w:proofErr w:type="spellEnd"/>
       <w:r>
         <w:rPr>
           <w:rFonts w:ascii="Consolas" w:hAnsi="Consolas" w:cs="Consolas"/>
@@ -2593,15 +2449,13 @@
     </w:p>
     <w:p>
       <w:pPr>
-        <w:ind w:left="709" w:firstLine="142"/>
-        <w:rPr>
-          <w:rFonts w:ascii="Times New Roman" w:hAnsi="Times New Roman" w:cs="Times New Roman"/>
-          <w:sz w:val="24"/>
-          <w:szCs w:val="24"/>
-        </w:rPr>
-      </w:pPr>
-      <w:proofErr w:type="spellStart"/>
-      <w:proofErr w:type="gramStart"/>
+        <w:ind w:left="709" w:firstLine="709"/>
+        <w:rPr>
+          <w:rFonts w:ascii="Times New Roman" w:hAnsi="Times New Roman" w:cs="Times New Roman"/>
+          <w:sz w:val="24"/>
+          <w:szCs w:val="24"/>
+        </w:rPr>
+      </w:pPr>
       <w:r>
         <w:rPr>
           <w:rFonts w:ascii="Consolas" w:hAnsi="Consolas" w:cs="Consolas"/>
@@ -2612,8 +2466,6 @@
         </w:rPr>
         <w:t>int</w:t>
       </w:r>
-      <w:proofErr w:type="spellEnd"/>
-      <w:proofErr w:type="gramEnd"/>
       <w:r>
         <w:rPr>
           <w:rFonts w:ascii="Consolas" w:hAnsi="Consolas" w:cs="Consolas"/>
@@ -2623,7 +2475,6 @@
         </w:rPr>
         <w:t xml:space="preserve"> </w:t>
       </w:r>
-      <w:proofErr w:type="spellStart"/>
       <w:r>
         <w:rPr>
           <w:rFonts w:ascii="Consolas" w:hAnsi="Consolas" w:cs="Consolas"/>
@@ -2634,7 +2485,6 @@
         </w:rPr>
         <w:t>IsEmpty</w:t>
       </w:r>
-      <w:proofErr w:type="spellEnd"/>
       <w:r>
         <w:rPr>
           <w:rFonts w:ascii="Consolas" w:hAnsi="Consolas" w:cs="Consolas"/>
@@ -2656,15 +2506,15 @@
     </w:p>
     <w:p>
       <w:pPr>
-        <w:ind w:left="709" w:firstLine="142"/>
+        <w:ind w:left="709" w:firstLine="709"/>
         <w:rPr>
           <w:rFonts w:ascii="Consolas" w:hAnsi="Consolas" w:cs="Consolas"/>
           <w:color w:val="000000"/>
           <w:sz w:val="19"/>
           <w:szCs w:val="19"/>
-        </w:rPr>
-      </w:pPr>
-      <w:proofErr w:type="gramStart"/>
+          <w:lang w:val="en-US"/>
+        </w:rPr>
+      </w:pPr>
       <w:r>
         <w:rPr>
           <w:rFonts w:ascii="Consolas" w:hAnsi="Consolas" w:cs="Consolas"/>
@@ -2675,16 +2525,6 @@
         </w:rPr>
         <w:t>void</w:t>
       </w:r>
-      <w:proofErr w:type="gramEnd"/>
-      <w:r>
-        <w:rPr>
-          <w:rFonts w:ascii="Consolas" w:hAnsi="Consolas" w:cs="Consolas"/>
-          <w:color w:val="000000"/>
-          <w:sz w:val="19"/>
-          <w:szCs w:val="19"/>
-        </w:rPr>
-        <w:t xml:space="preserve"> </w:t>
-      </w:r>
       <w:r>
         <w:rPr>
           <w:rFonts w:ascii="Consolas" w:hAnsi="Consolas" w:cs="Consolas"/>
@@ -2693,7 +2533,7 @@
           <w:szCs w:val="19"/>
           <w:lang w:val="en-US"/>
         </w:rPr>
-        <w:t>Put</w:t>
+        <w:t xml:space="preserve"> </w:t>
       </w:r>
       <w:r>
         <w:rPr>
@@ -2701,10 +2541,20 @@
           <w:color w:val="000000"/>
           <w:sz w:val="19"/>
           <w:szCs w:val="19"/>
+          <w:lang w:val="en-US"/>
+        </w:rPr>
+        <w:t>Put</w:t>
+      </w:r>
+      <w:r>
+        <w:rPr>
+          <w:rFonts w:ascii="Consolas" w:hAnsi="Consolas" w:cs="Consolas"/>
+          <w:color w:val="000000"/>
+          <w:sz w:val="19"/>
+          <w:szCs w:val="19"/>
+          <w:lang w:val="en-US"/>
         </w:rPr>
         <w:t>(</w:t>
       </w:r>
-      <w:proofErr w:type="spellStart"/>
       <w:r>
         <w:rPr>
           <w:rFonts w:ascii="Consolas" w:hAnsi="Consolas" w:cs="Consolas"/>
@@ -2715,17 +2565,16 @@
         </w:rPr>
         <w:t>const</w:t>
       </w:r>
-      <w:proofErr w:type="spellEnd"/>
       <w:r>
         <w:rPr>
           <w:rFonts w:ascii="Consolas" w:hAnsi="Consolas" w:cs="Consolas"/>
           <w:color w:val="000000"/>
           <w:sz w:val="19"/>
           <w:szCs w:val="19"/>
+          <w:lang w:val="en-US"/>
         </w:rPr>
         <w:t xml:space="preserve"> </w:t>
       </w:r>
-      <w:proofErr w:type="spellStart"/>
       <w:r>
         <w:rPr>
           <w:rFonts w:ascii="Consolas" w:hAnsi="Consolas" w:cs="Consolas"/>
@@ -2736,13 +2585,13 @@
         </w:rPr>
         <w:t>int</w:t>
       </w:r>
-      <w:proofErr w:type="spellEnd"/>
       <w:r>
         <w:rPr>
           <w:rFonts w:ascii="Consolas" w:hAnsi="Consolas" w:cs="Consolas"/>
           <w:color w:val="000000"/>
           <w:sz w:val="19"/>
           <w:szCs w:val="19"/>
+          <w:lang w:val="en-US"/>
         </w:rPr>
         <w:t xml:space="preserve"> </w:t>
       </w:r>
@@ -2762,6 +2611,7 @@
           <w:color w:val="000000"/>
           <w:sz w:val="19"/>
           <w:szCs w:val="19"/>
+          <w:lang w:val="en-US"/>
         </w:rPr>
         <w:t xml:space="preserve">) ˗ </w:t>
       </w:r>
@@ -2780,6 +2630,7 @@
           <w:color w:val="000000"/>
           <w:sz w:val="19"/>
           <w:szCs w:val="19"/>
+          <w:lang w:val="en-US"/>
         </w:rPr>
         <w:t xml:space="preserve"> </w:t>
       </w:r>
@@ -2795,7 +2646,7 @@
     </w:p>
     <w:p>
       <w:pPr>
-        <w:ind w:left="709" w:firstLine="142"/>
+        <w:ind w:left="709" w:firstLine="709"/>
         <w:rPr>
           <w:rFonts w:ascii="Consolas" w:hAnsi="Consolas" w:cs="Consolas"/>
           <w:color w:val="000000"/>
@@ -2803,7 +2654,6 @@
           <w:szCs w:val="19"/>
         </w:rPr>
       </w:pPr>
-      <w:proofErr w:type="spellStart"/>
       <w:r>
         <w:rPr>
           <w:rFonts w:ascii="Consolas" w:hAnsi="Consolas" w:cs="Consolas"/>
@@ -2813,7 +2663,6 @@
         </w:rPr>
         <w:t>ValType</w:t>
       </w:r>
-      <w:proofErr w:type="spellEnd"/>
       <w:r>
         <w:rPr>
           <w:rFonts w:ascii="Consolas" w:hAnsi="Consolas" w:cs="Consolas"/>
@@ -2821,19 +2670,28 @@
           <w:sz w:val="19"/>
           <w:szCs w:val="19"/>
         </w:rPr>
-        <w:t xml:space="preserve"> </w:t>
-      </w:r>
-      <w:proofErr w:type="spellStart"/>
-      <w:r>
+        <w:t xml:space="preserve"> Get() ˗ извлечь значение</w:t>
+      </w:r>
+    </w:p>
+    <w:p>
+      <w:pPr>
+        <w:ind w:left="709" w:firstLine="709"/>
         <w:rPr>
           <w:rFonts w:ascii="Consolas" w:hAnsi="Consolas" w:cs="Consolas"/>
           <w:color w:val="000000"/>
           <w:sz w:val="19"/>
           <w:szCs w:val="19"/>
         </w:rPr>
-        <w:t>Get</w:t>
-      </w:r>
-      <w:proofErr w:type="spellEnd"/>
+      </w:pPr>
+      <w:r>
+        <w:rPr>
+          <w:rFonts w:ascii="Consolas" w:hAnsi="Consolas" w:cs="Consolas"/>
+          <w:color w:val="0000FF"/>
+          <w:sz w:val="19"/>
+          <w:szCs w:val="19"/>
+        </w:rPr>
+        <w:t>int</w:t>
+      </w:r>
       <w:r>
         <w:rPr>
           <w:rFonts w:ascii="Consolas" w:hAnsi="Consolas" w:cs="Consolas"/>
@@ -2841,57 +2699,7 @@
           <w:sz w:val="19"/>
           <w:szCs w:val="19"/>
         </w:rPr>
-        <w:t>() ˗ извлечь значение</w:t>
-      </w:r>
-    </w:p>
-    <w:p>
-      <w:pPr>
-        <w:ind w:left="851"/>
-        <w:rPr>
-          <w:rFonts w:ascii="Times New Roman" w:hAnsi="Times New Roman" w:cs="Times New Roman"/>
-          <w:sz w:val="24"/>
-          <w:szCs w:val="24"/>
-        </w:rPr>
-      </w:pPr>
-      <w:proofErr w:type="spellStart"/>
-      <w:r>
-        <w:rPr>
-          <w:rFonts w:ascii="Consolas" w:hAnsi="Consolas" w:cs="Consolas"/>
-          <w:color w:val="0000FF"/>
-          <w:sz w:val="19"/>
-          <w:szCs w:val="19"/>
-        </w:rPr>
-        <w:t>int</w:t>
-      </w:r>
-      <w:proofErr w:type="spellEnd"/>
-      <w:r>
-        <w:rPr>
-          <w:rFonts w:ascii="Consolas" w:hAnsi="Consolas" w:cs="Consolas"/>
-          <w:color w:val="000000"/>
-          <w:sz w:val="19"/>
-          <w:szCs w:val="19"/>
-        </w:rPr>
-        <w:t xml:space="preserve"> </w:t>
-      </w:r>
-      <w:proofErr w:type="spellStart"/>
-      <w:r>
-        <w:rPr>
-          <w:rFonts w:ascii="Consolas" w:hAnsi="Consolas" w:cs="Consolas"/>
-          <w:color w:val="000000"/>
-          <w:sz w:val="19"/>
-          <w:szCs w:val="19"/>
-        </w:rPr>
-        <w:t>GetCount</w:t>
-      </w:r>
-      <w:proofErr w:type="spellEnd"/>
-      <w:r>
-        <w:rPr>
-          <w:rFonts w:ascii="Consolas" w:hAnsi="Consolas" w:cs="Consolas"/>
-          <w:color w:val="000000"/>
-          <w:sz w:val="19"/>
-          <w:szCs w:val="19"/>
-        </w:rPr>
-        <w:t>() ‒ число элементов в очереди</w:t>
+        <w:t xml:space="preserve"> GetCount() ‒ число элементов в очереди</w:t>
       </w:r>
     </w:p>
     <w:p>
@@ -2900,18 +2708,18 @@
         <w:spacing w:before="0" w:after="240"/>
         <w:ind w:firstLine="567"/>
       </w:pPr>
-      <w:bookmarkStart w:id="17" w:name="_Toc534343992"/>
-      <w:bookmarkStart w:id="18" w:name="_Toc534406592"/>
+      <w:bookmarkStart w:id="16" w:name="_Toc534343992"/>
+      <w:bookmarkStart w:id="17" w:name="_Toc534406592"/>
       <w:r>
         <w:t>4.3 Описание алгоритмов</w:t>
       </w:r>
+      <w:bookmarkEnd w:id="16"/>
       <w:bookmarkEnd w:id="17"/>
-      <w:bookmarkEnd w:id="18"/>
     </w:p>
     <w:p>
       <w:pPr>
         <w:spacing w:line="20" w:lineRule="atLeast"/>
-        <w:ind w:left="567"/>
+        <w:ind w:left="709"/>
         <w:rPr>
           <w:rFonts w:ascii="Times New Roman" w:hAnsi="Times New Roman" w:cs="Times New Roman"/>
           <w:b/>
@@ -2930,7 +2738,7 @@
     <w:p>
       <w:pPr>
         <w:spacing w:line="20" w:lineRule="atLeast"/>
-        <w:ind w:left="567"/>
+        <w:ind w:left="709"/>
         <w:rPr>
           <w:rFonts w:ascii="Times New Roman" w:hAnsi="Times New Roman" w:cs="Times New Roman"/>
           <w:sz w:val="24"/>
@@ -2949,6 +2757,7 @@
     <w:p>
       <w:pPr>
         <w:spacing w:line="20" w:lineRule="atLeast"/>
+        <w:ind w:left="709"/>
         <w:rPr>
           <w:rFonts w:ascii="Times New Roman" w:hAnsi="Times New Roman" w:cs="Times New Roman"/>
           <w:sz w:val="24"/>
@@ -3016,7 +2825,7 @@
     </w:p>
     <w:p>
       <w:pPr>
-        <w:ind w:left="567"/>
+        <w:ind w:left="709"/>
         <w:rPr>
           <w:rFonts w:ascii="Times New Roman" w:hAnsi="Times New Roman" w:cs="Times New Roman"/>
           <w:b/>
@@ -3036,29 +2845,20 @@
     </w:p>
     <w:p>
       <w:pPr>
-        <w:ind w:firstLine="567"/>
-        <w:rPr>
-          <w:rFonts w:ascii="Times New Roman" w:hAnsi="Times New Roman" w:cs="Times New Roman"/>
-          <w:sz w:val="24"/>
-          <w:szCs w:val="24"/>
-        </w:rPr>
-      </w:pPr>
-      <w:r>
-        <w:rPr>
-          <w:rFonts w:ascii="Times New Roman" w:hAnsi="Times New Roman" w:cs="Times New Roman"/>
-          <w:sz w:val="24"/>
-          <w:szCs w:val="24"/>
-        </w:rPr>
-        <w:t xml:space="preserve">При удалении элемента из стека </w:t>
-      </w:r>
-      <w:proofErr w:type="gramStart"/>
-      <w:r>
-        <w:rPr>
-          <w:rFonts w:ascii="Times New Roman" w:hAnsi="Times New Roman" w:cs="Times New Roman"/>
-          <w:sz w:val="24"/>
-          <w:szCs w:val="24"/>
-        </w:rPr>
-        <w:t xml:space="preserve">уменьшаем значение </w:t>
+        <w:ind w:left="709"/>
+        <w:rPr>
+          <w:rFonts w:ascii="Times New Roman" w:hAnsi="Times New Roman" w:cs="Times New Roman"/>
+          <w:sz w:val="24"/>
+          <w:szCs w:val="24"/>
+        </w:rPr>
+      </w:pPr>
+      <w:r>
+        <w:rPr>
+          <w:rFonts w:ascii="Times New Roman" w:hAnsi="Times New Roman" w:cs="Times New Roman"/>
+          <w:sz w:val="24"/>
+          <w:szCs w:val="24"/>
+        </w:rPr>
+        <w:t xml:space="preserve">При удалении элемента из стека уменьшаем значение </w:t>
       </w:r>
       <w:r>
         <w:rPr>
@@ -3083,16 +2883,7 @@
           <w:sz w:val="24"/>
           <w:szCs w:val="24"/>
         </w:rPr>
-        <w:t>на 1 ‒ спускаемся</w:t>
-      </w:r>
-      <w:proofErr w:type="gramEnd"/>
-      <w:r>
-        <w:rPr>
-          <w:rFonts w:ascii="Times New Roman" w:hAnsi="Times New Roman" w:cs="Times New Roman"/>
-          <w:sz w:val="24"/>
-          <w:szCs w:val="24"/>
-        </w:rPr>
-        <w:t xml:space="preserve"> к последнему существующему элементу и возвращаем его значение (если стек не пуст). Само значение не затирается, т.к. оно будет перезаписано при следующем добавлении другого элемента</w:t>
+        <w:t>на 1 ‒ спускаемся к последнему существующему элементу и возвращаем его значение (если стек не пуст). Само значение не затирается, т.к. оно будет перезаписано при следующем добавлении другого элемента</w:t>
       </w:r>
     </w:p>
     <w:p>
@@ -3127,9 +2918,9 @@
         <w:spacing w:before="0" w:after="480"/>
         <w:ind w:firstLine="567"/>
       </w:pPr>
-      <w:bookmarkStart w:id="19" w:name="_Toc534343887"/>
-      <w:bookmarkStart w:id="20" w:name="_Toc534343993"/>
-      <w:bookmarkStart w:id="21" w:name="_Toc534406593"/>
+      <w:bookmarkStart w:id="18" w:name="_Toc534343887"/>
+      <w:bookmarkStart w:id="19" w:name="_Toc534343993"/>
+      <w:bookmarkStart w:id="20" w:name="_Toc534406593"/>
       <w:r>
         <w:lastRenderedPageBreak/>
         <w:t>5</w:t>
@@ -3140,19 +2931,21 @@
       <w:r>
         <w:t xml:space="preserve"> Заключение</w:t>
       </w:r>
+      <w:bookmarkEnd w:id="18"/>
       <w:bookmarkEnd w:id="19"/>
       <w:bookmarkEnd w:id="20"/>
+    </w:p>
+    <w:p>
+      <w:pPr>
+        <w:ind w:firstLine="709"/>
+        <w:rPr>
+          <w:rFonts w:ascii="Times New Roman" w:hAnsi="Times New Roman" w:cs="Times New Roman"/>
+          <w:sz w:val="24"/>
+          <w:szCs w:val="24"/>
+        </w:rPr>
+      </w:pPr>
+      <w:bookmarkStart w:id="21" w:name="_GoBack"/>
       <w:bookmarkEnd w:id="21"/>
-    </w:p>
-    <w:p>
-      <w:pPr>
-        <w:ind w:firstLine="567"/>
-        <w:rPr>
-          <w:rFonts w:ascii="Times New Roman" w:hAnsi="Times New Roman" w:cs="Times New Roman"/>
-          <w:sz w:val="24"/>
-          <w:szCs w:val="24"/>
-        </w:rPr>
-      </w:pPr>
       <w:r>
         <w:rPr>
           <w:rFonts w:ascii="Times New Roman" w:hAnsi="Times New Roman" w:cs="Times New Roman"/>
@@ -3185,7 +2978,6 @@
         </w:rPr>
         <w:t xml:space="preserve">класс </w:t>
       </w:r>
-      <w:proofErr w:type="spellStart"/>
       <w:r>
         <w:rPr>
           <w:rFonts w:ascii="Times New Roman" w:hAnsi="Times New Roman" w:cs="Times New Roman"/>
@@ -3195,7 +2987,6 @@
         </w:rPr>
         <w:t>TStack</w:t>
       </w:r>
-      <w:proofErr w:type="spellEnd"/>
       <w:r>
         <w:rPr>
           <w:rFonts w:ascii="Times New Roman" w:hAnsi="Times New Roman" w:cs="Times New Roman"/>
@@ -3210,9 +3001,16 @@
           <w:sz w:val="24"/>
           <w:szCs w:val="24"/>
         </w:rPr>
-        <w:t xml:space="preserve"> Была разработана библиотека  </w:t>
-      </w:r>
-      <w:proofErr w:type="spellStart"/>
+        <w:t xml:space="preserve"> Была разработана библиотека</w:t>
+      </w:r>
+      <w:r>
+        <w:rPr>
+          <w:rFonts w:ascii="Times New Roman" w:hAnsi="Times New Roman" w:cs="Times New Roman"/>
+          <w:sz w:val="24"/>
+          <w:szCs w:val="24"/>
+        </w:rPr>
+        <w:t xml:space="preserve"> </w:t>
+      </w:r>
       <w:r>
         <w:rPr>
           <w:rFonts w:ascii="Times New Roman" w:hAnsi="Times New Roman" w:cs="Times New Roman"/>
@@ -3222,7 +3020,6 @@
         </w:rPr>
         <w:t>stacklib</w:t>
       </w:r>
-      <w:proofErr w:type="spellEnd"/>
       <w:r>
         <w:rPr>
           <w:rFonts w:ascii="Times New Roman" w:hAnsi="Times New Roman" w:cs="Times New Roman"/>
@@ -3231,7 +3028,6 @@
         </w:rPr>
         <w:t xml:space="preserve">, реализующая шаблонный класс стека </w:t>
       </w:r>
-      <w:proofErr w:type="spellStart"/>
       <w:r>
         <w:rPr>
           <w:rFonts w:ascii="Times New Roman" w:hAnsi="Times New Roman" w:cs="Times New Roman"/>
@@ -3241,7 +3037,6 @@
         </w:rPr>
         <w:t>TStack</w:t>
       </w:r>
-      <w:proofErr w:type="spellEnd"/>
       <w:r>
         <w:rPr>
           <w:rFonts w:ascii="Times New Roman" w:hAnsi="Times New Roman" w:cs="Times New Roman"/>
@@ -3303,7 +3098,6 @@
           <w:szCs w:val="24"/>
         </w:rPr>
       </w:pPr>
-      <w:proofErr w:type="spellStart"/>
       <w:r>
         <w:rPr>
           <w:rFonts w:ascii="Times New Roman" w:eastAsia="Times New Roman" w:hAnsi="Times New Roman" w:cs="Times New Roman"/>
@@ -3311,17 +3105,7 @@
           <w:szCs w:val="24"/>
           <w:lang w:eastAsia="ru-RU"/>
         </w:rPr>
-        <w:t>Гергель</w:t>
-      </w:r>
-      <w:proofErr w:type="spellEnd"/>
-      <w:r>
-        <w:rPr>
-          <w:rFonts w:ascii="Times New Roman" w:eastAsia="Times New Roman" w:hAnsi="Times New Roman" w:cs="Times New Roman"/>
-          <w:sz w:val="24"/>
-          <w:szCs w:val="24"/>
-          <w:lang w:eastAsia="ru-RU"/>
-        </w:rPr>
-        <w:t xml:space="preserve"> В.П. Методические материалы по курсу «Методы программирования 2», Нижний Новгород, 2015.</w:t>
+        <w:t>Гергель В.П. Методические материалы по курсу «Методы программирования 2», Нижний Новгород, 2015.</w:t>
       </w:r>
     </w:p>
     <w:p>
@@ -3345,7 +3129,7 @@
         </w:rPr>
         <w:t xml:space="preserve">Википедия: свободная электронная энциклопедия ‒ Стек: </w:t>
       </w:r>
-      <w:hyperlink r:id="rId11" w:history="1">
+      <w:hyperlink r:id="rId10" w:history="1">
         <w:r>
           <w:rPr>
             <w:rStyle w:val="ab"/>
@@ -3411,7 +3195,7 @@
         </w:rPr>
         <w:t xml:space="preserve">Статья «Стек» на сайте: </w:t>
       </w:r>
-      <w:hyperlink r:id="rId12" w:history="1">
+      <w:hyperlink r:id="rId11" w:history="1">
         <w:r>
           <w:rPr>
             <w:rStyle w:val="ab"/>
@@ -3459,7 +3243,7 @@
       </w:r>
     </w:p>
     <w:sectPr>
-      <w:footerReference w:type="default" r:id="rId13"/>
+      <w:footerReference w:type="default" r:id="rId12"/>
       <w:pgSz w:w="11906" w:h="16838"/>
       <w:pgMar w:top="1134" w:right="850" w:bottom="1134" w:left="1701" w:header="708" w:footer="708" w:gutter="0"/>
       <w:cols w:space="708"/>
@@ -3471,7 +3255,7 @@
 </file>
 
 <file path=word/endnotes.xml><?xml version="1.0" encoding="utf-8"?>
-<w:endnotes xmlns:wpc="http://schemas.microsoft.com/office/word/2010/wordprocessingCanvas" xmlns:mc="http://schemas.openxmlformats.org/markup-compatibility/2006" xmlns:o="urn:schemas-microsoft-com:office:office" xmlns:r="http://schemas.openxmlformats.org/officeDocument/2006/relationships" xmlns:m="http://schemas.openxmlformats.org/officeDocument/2006/math" xmlns:v="urn:schemas-microsoft-com:vml" xmlns:wp14="http://schemas.microsoft.com/office/word/2010/wordprocessingDrawing" xmlns:wp="http://schemas.openxmlformats.org/drawingml/2006/wordprocessingDrawing" xmlns:w10="urn:schemas-microsoft-com:office:word" xmlns:w="http://schemas.openxmlformats.org/wordprocessingml/2006/main" xmlns:w14="http://schemas.microsoft.com/office/word/2010/wordml" xmlns:wpg="http://schemas.microsoft.com/office/word/2010/wordprocessingGroup" xmlns:wpi="http://schemas.microsoft.com/office/word/2010/wordprocessingInk" xmlns:wne="http://schemas.microsoft.com/office/word/2006/wordml" xmlns:wps="http://schemas.microsoft.com/office/word/2010/wordprocessingShape" mc:Ignorable="w14 wp14">
+<w:endnotes xmlns:wpc="http://schemas.microsoft.com/office/word/2010/wordprocessingCanvas" xmlns:cx="http://schemas.microsoft.com/office/drawing/2014/chartex" xmlns:mc="http://schemas.openxmlformats.org/markup-compatibility/2006" xmlns:o="urn:schemas-microsoft-com:office:office" xmlns:r="http://schemas.openxmlformats.org/officeDocument/2006/relationships" xmlns:m="http://schemas.openxmlformats.org/officeDocument/2006/math" xmlns:v="urn:schemas-microsoft-com:vml" xmlns:wp14="http://schemas.microsoft.com/office/word/2010/wordprocessingDrawing" xmlns:wp="http://schemas.openxmlformats.org/drawingml/2006/wordprocessingDrawing" xmlns:w10="urn:schemas-microsoft-com:office:word" xmlns:w="http://schemas.openxmlformats.org/wordprocessingml/2006/main" xmlns:w14="http://schemas.microsoft.com/office/word/2010/wordml" xmlns:w15="http://schemas.microsoft.com/office/word/2012/wordml" xmlns:w16se="http://schemas.microsoft.com/office/word/2015/wordml/symex" xmlns:wpg="http://schemas.microsoft.com/office/word/2010/wordprocessingGroup" xmlns:wpi="http://schemas.microsoft.com/office/word/2010/wordprocessingInk" xmlns:wne="http://schemas.microsoft.com/office/word/2006/wordml" xmlns:wps="http://schemas.microsoft.com/office/word/2010/wordprocessingShape" mc:Ignorable="w14 w15 w16se wp14">
   <w:endnote w:type="separator" w:id="-1">
     <w:p>
       <w:pPr>
@@ -3496,7 +3280,7 @@
 </file>
 
 <file path=word/footer1.xml><?xml version="1.0" encoding="utf-8"?>
-<w:ftr xmlns:wpc="http://schemas.microsoft.com/office/word/2010/wordprocessingCanvas" xmlns:mc="http://schemas.openxmlformats.org/markup-compatibility/2006" xmlns:o="urn:schemas-microsoft-com:office:office" xmlns:r="http://schemas.openxmlformats.org/officeDocument/2006/relationships" xmlns:m="http://schemas.openxmlformats.org/officeDocument/2006/math" xmlns:v="urn:schemas-microsoft-com:vml" xmlns:wp14="http://schemas.microsoft.com/office/word/2010/wordprocessingDrawing" xmlns:wp="http://schemas.openxmlformats.org/drawingml/2006/wordprocessingDrawing" xmlns:w10="urn:schemas-microsoft-com:office:word" xmlns:w="http://schemas.openxmlformats.org/wordprocessingml/2006/main" xmlns:w14="http://schemas.microsoft.com/office/word/2010/wordml" xmlns:wpg="http://schemas.microsoft.com/office/word/2010/wordprocessingGroup" xmlns:wpi="http://schemas.microsoft.com/office/word/2010/wordprocessingInk" xmlns:wne="http://schemas.microsoft.com/office/word/2006/wordml" xmlns:wps="http://schemas.microsoft.com/office/word/2010/wordprocessingShape" mc:Ignorable="w14 wp14">
+<w:ftr xmlns:wpc="http://schemas.microsoft.com/office/word/2010/wordprocessingCanvas" xmlns:cx="http://schemas.microsoft.com/office/drawing/2014/chartex" xmlns:mc="http://schemas.openxmlformats.org/markup-compatibility/2006" xmlns:o="urn:schemas-microsoft-com:office:office" xmlns:r="http://schemas.openxmlformats.org/officeDocument/2006/relationships" xmlns:m="http://schemas.openxmlformats.org/officeDocument/2006/math" xmlns:v="urn:schemas-microsoft-com:vml" xmlns:wp14="http://schemas.microsoft.com/office/word/2010/wordprocessingDrawing" xmlns:wp="http://schemas.openxmlformats.org/drawingml/2006/wordprocessingDrawing" xmlns:w10="urn:schemas-microsoft-com:office:word" xmlns:w="http://schemas.openxmlformats.org/wordprocessingml/2006/main" xmlns:w14="http://schemas.microsoft.com/office/word/2010/wordml" xmlns:w15="http://schemas.microsoft.com/office/word/2012/wordml" xmlns:w16se="http://schemas.microsoft.com/office/word/2015/wordml/symex" xmlns:wpg="http://schemas.microsoft.com/office/word/2010/wordprocessingGroup" xmlns:wpi="http://schemas.microsoft.com/office/word/2010/wordprocessingInk" xmlns:wne="http://schemas.microsoft.com/office/word/2006/wordml" xmlns:wps="http://schemas.microsoft.com/office/word/2010/wordprocessingShape" mc:Ignorable="w14 w15 w16se wp14">
   <w:sdt>
     <w:sdtPr>
       <w:id w:val="-1356259390"/>
@@ -3525,7 +3309,7 @@
           <w:rPr>
             <w:noProof/>
           </w:rPr>
-          <w:t>6</w:t>
+          <w:t>7</w:t>
         </w:r>
         <w:r>
           <w:fldChar w:fldCharType="end"/>
@@ -3542,7 +3326,7 @@
 </file>
 
 <file path=word/footnotes.xml><?xml version="1.0" encoding="utf-8"?>
-<w:footnotes xmlns:wpc="http://schemas.microsoft.com/office/word/2010/wordprocessingCanvas" xmlns:mc="http://schemas.openxmlformats.org/markup-compatibility/2006" xmlns:o="urn:schemas-microsoft-com:office:office" xmlns:r="http://schemas.openxmlformats.org/officeDocument/2006/relationships" xmlns:m="http://schemas.openxmlformats.org/officeDocument/2006/math" xmlns:v="urn:schemas-microsoft-com:vml" xmlns:wp14="http://schemas.microsoft.com/office/word/2010/wordprocessingDrawing" xmlns:wp="http://schemas.openxmlformats.org/drawingml/2006/wordprocessingDrawing" xmlns:w10="urn:schemas-microsoft-com:office:word" xmlns:w="http://schemas.openxmlformats.org/wordprocessingml/2006/main" xmlns:w14="http://schemas.microsoft.com/office/word/2010/wordml" xmlns:wpg="http://schemas.microsoft.com/office/word/2010/wordprocessingGroup" xmlns:wpi="http://schemas.microsoft.com/office/word/2010/wordprocessingInk" xmlns:wne="http://schemas.microsoft.com/office/word/2006/wordml" xmlns:wps="http://schemas.microsoft.com/office/word/2010/wordprocessingShape" mc:Ignorable="w14 wp14">
+<w:footnotes xmlns:wpc="http://schemas.microsoft.com/office/word/2010/wordprocessingCanvas" xmlns:cx="http://schemas.microsoft.com/office/drawing/2014/chartex" xmlns:mc="http://schemas.openxmlformats.org/markup-compatibility/2006" xmlns:o="urn:schemas-microsoft-com:office:office" xmlns:r="http://schemas.openxmlformats.org/officeDocument/2006/relationships" xmlns:m="http://schemas.openxmlformats.org/officeDocument/2006/math" xmlns:v="urn:schemas-microsoft-com:vml" xmlns:wp14="http://schemas.microsoft.com/office/word/2010/wordprocessingDrawing" xmlns:wp="http://schemas.openxmlformats.org/drawingml/2006/wordprocessingDrawing" xmlns:w10="urn:schemas-microsoft-com:office:word" xmlns:w="http://schemas.openxmlformats.org/wordprocessingml/2006/main" xmlns:w14="http://schemas.microsoft.com/office/word/2010/wordml" xmlns:w15="http://schemas.microsoft.com/office/word/2012/wordml" xmlns:w16se="http://schemas.microsoft.com/office/word/2015/wordml/symex" xmlns:wpg="http://schemas.microsoft.com/office/word/2010/wordprocessingGroup" xmlns:wpi="http://schemas.microsoft.com/office/word/2010/wordprocessingInk" xmlns:wne="http://schemas.microsoft.com/office/word/2006/wordml" xmlns:wps="http://schemas.microsoft.com/office/word/2010/wordprocessingShape" mc:Ignorable="w14 w15 w16se wp14">
   <w:footnote w:type="separator" w:id="-1">
     <w:p>
       <w:pPr>
@@ -3567,8 +3351,8 @@
 </file>
 
 <file path=word/numbering.xml><?xml version="1.0" encoding="utf-8"?>
-<w:numbering xmlns:wpc="http://schemas.microsoft.com/office/word/2010/wordprocessingCanvas" xmlns:mc="http://schemas.openxmlformats.org/markup-compatibility/2006" xmlns:o="urn:schemas-microsoft-com:office:office" xmlns:r="http://schemas.openxmlformats.org/officeDocument/2006/relationships" xmlns:m="http://schemas.openxmlformats.org/officeDocument/2006/math" xmlns:v="urn:schemas-microsoft-com:vml" xmlns:wp14="http://schemas.microsoft.com/office/word/2010/wordprocessingDrawing" xmlns:wp="http://schemas.openxmlformats.org/drawingml/2006/wordprocessingDrawing" xmlns:w10="urn:schemas-microsoft-com:office:word" xmlns:w="http://schemas.openxmlformats.org/wordprocessingml/2006/main" xmlns:w14="http://schemas.microsoft.com/office/word/2010/wordml" xmlns:wpg="http://schemas.microsoft.com/office/word/2010/wordprocessingGroup" xmlns:wpi="http://schemas.microsoft.com/office/word/2010/wordprocessingInk" xmlns:wne="http://schemas.microsoft.com/office/word/2006/wordml" xmlns:wps="http://schemas.microsoft.com/office/word/2010/wordprocessingShape" mc:Ignorable="w14 wp14">
-  <w:abstractNum w:abstractNumId="0">
+<w:numbering xmlns:wpc="http://schemas.microsoft.com/office/word/2010/wordprocessingCanvas" xmlns:cx="http://schemas.microsoft.com/office/drawing/2014/chartex" xmlns:mc="http://schemas.openxmlformats.org/markup-compatibility/2006" xmlns:o="urn:schemas-microsoft-com:office:office" xmlns:r="http://schemas.openxmlformats.org/officeDocument/2006/relationships" xmlns:m="http://schemas.openxmlformats.org/officeDocument/2006/math" xmlns:v="urn:schemas-microsoft-com:vml" xmlns:wp14="http://schemas.microsoft.com/office/word/2010/wordprocessingDrawing" xmlns:wp="http://schemas.openxmlformats.org/drawingml/2006/wordprocessingDrawing" xmlns:w10="urn:schemas-microsoft-com:office:word" xmlns:w="http://schemas.openxmlformats.org/wordprocessingml/2006/main" xmlns:w14="http://schemas.microsoft.com/office/word/2010/wordml" xmlns:w15="http://schemas.microsoft.com/office/word/2012/wordml" xmlns:w16se="http://schemas.microsoft.com/office/word/2015/wordml/symex" xmlns:wpg="http://schemas.microsoft.com/office/word/2010/wordprocessingGroup" xmlns:wpi="http://schemas.microsoft.com/office/word/2010/wordprocessingInk" xmlns:wne="http://schemas.microsoft.com/office/word/2006/wordml" xmlns:wps="http://schemas.microsoft.com/office/word/2010/wordprocessingShape" mc:Ignorable="w14 w15 w16se wp14">
+  <w:abstractNum w:abstractNumId="0" w15:restartNumberingAfterBreak="0">
     <w:nsid w:val="13FA1DC6"/>
     <w:multiLevelType w:val="hybridMultilevel"/>
     <w:tmpl w:val="E31415DE"/>
@@ -3654,7 +3438,7 @@
       </w:pPr>
     </w:lvl>
   </w:abstractNum>
-  <w:abstractNum w:abstractNumId="1">
+  <w:abstractNum w:abstractNumId="1" w15:restartNumberingAfterBreak="0">
     <w:nsid w:val="63626FB1"/>
     <w:multiLevelType w:val="hybridMultilevel"/>
     <w:tmpl w:val="77FED296"/>
@@ -3740,7 +3524,7 @@
       </w:pPr>
     </w:lvl>
   </w:abstractNum>
-  <w:abstractNum w:abstractNumId="2">
+  <w:abstractNum w:abstractNumId="2" w15:restartNumberingAfterBreak="0">
     <w:nsid w:val="6387054F"/>
     <w:multiLevelType w:val="hybridMultilevel"/>
     <w:tmpl w:val="C14C010E"/>
@@ -3753,7 +3537,7 @@
         <w:ind w:left="720" w:hanging="360"/>
       </w:pPr>
     </w:lvl>
-    <w:lvl w:ilvl="1" w:tplc="04190019" w:tentative="1">
+    <w:lvl w:ilvl="1" w:tplc="04190019">
       <w:start w:val="1"/>
       <w:numFmt w:val="lowerLetter"/>
       <w:lvlText w:val="%2."/>
@@ -3826,7 +3610,7 @@
       </w:pPr>
     </w:lvl>
   </w:abstractNum>
-  <w:abstractNum w:abstractNumId="3">
+  <w:abstractNum w:abstractNumId="3" w15:restartNumberingAfterBreak="0">
     <w:nsid w:val="642932F8"/>
     <w:multiLevelType w:val="hybridMultilevel"/>
     <w:tmpl w:val="2886E320"/>
@@ -3955,7 +3739,7 @@
 </file>
 
 <file path=word/styles.xml><?xml version="1.0" encoding="utf-8"?>
-<w:styles xmlns:mc="http://schemas.openxmlformats.org/markup-compatibility/2006" xmlns:r="http://schemas.openxmlformats.org/officeDocument/2006/relationships" xmlns:w="http://schemas.openxmlformats.org/wordprocessingml/2006/main" xmlns:w14="http://schemas.microsoft.com/office/word/2010/wordml" mc:Ignorable="w14">
+<w:styles xmlns:mc="http://schemas.openxmlformats.org/markup-compatibility/2006" xmlns:r="http://schemas.openxmlformats.org/officeDocument/2006/relationships" xmlns:w="http://schemas.openxmlformats.org/wordprocessingml/2006/main" xmlns:w14="http://schemas.microsoft.com/office/word/2010/wordml" xmlns:w15="http://schemas.microsoft.com/office/word/2012/wordml" xmlns:w16se="http://schemas.microsoft.com/office/word/2015/wordml/symex" mc:Ignorable="w14 w15 w16se">
   <w:docDefaults>
     <w:rPrDefault>
       <w:rPr>
@@ -3971,668 +3755,378 @@
       </w:pPr>
     </w:pPrDefault>
   </w:docDefaults>
-  <w:latentStyles w:defLockedState="0" w:defUIPriority="99" w:defSemiHidden="1" w:defUnhideWhenUsed="1" w:defQFormat="0" w:count="267">
-    <w:lsdException w:name="Normal" w:semiHidden="0" w:uiPriority="0" w:unhideWhenUsed="0" w:qFormat="1"/>
-    <w:lsdException w:name="heading 1" w:semiHidden="0" w:uiPriority="9" w:unhideWhenUsed="0" w:qFormat="1"/>
-    <w:lsdException w:name="heading 2" w:uiPriority="9" w:qFormat="1"/>
-    <w:lsdException w:name="heading 3" w:uiPriority="9" w:qFormat="1"/>
-    <w:lsdException w:name="heading 4" w:uiPriority="9" w:qFormat="1"/>
-    <w:lsdException w:name="heading 5" w:uiPriority="9" w:qFormat="1"/>
-    <w:lsdException w:name="heading 6" w:uiPriority="9" w:qFormat="1"/>
-    <w:lsdException w:name="heading 7" w:uiPriority="9" w:qFormat="1"/>
-    <w:lsdException w:name="heading 8" w:uiPriority="9" w:qFormat="1"/>
-    <w:lsdException w:name="heading 9" w:uiPriority="9" w:qFormat="1"/>
-    <w:lsdException w:name="toc 1" w:uiPriority="39" w:qFormat="1"/>
-    <w:lsdException w:name="toc 2" w:uiPriority="39" w:qFormat="1"/>
-    <w:lsdException w:name="toc 3" w:uiPriority="39" w:qFormat="1"/>
-    <w:lsdException w:name="toc 4" w:uiPriority="39"/>
-    <w:lsdException w:name="toc 5" w:uiPriority="39"/>
-    <w:lsdException w:name="toc 6" w:uiPriority="39"/>
-    <w:lsdException w:name="toc 7" w:uiPriority="39"/>
-    <w:lsdException w:name="toc 8" w:uiPriority="39"/>
-    <w:lsdException w:name="toc 9" w:uiPriority="39"/>
-    <w:lsdException w:name="caption" w:uiPriority="35" w:qFormat="1"/>
-    <w:lsdException w:name="Title" w:semiHidden="0" w:uiPriority="10" w:unhideWhenUsed="0" w:qFormat="1"/>
-    <w:lsdException w:name="Default Paragraph Font" w:uiPriority="1"/>
-    <w:lsdException w:name="Subtitle" w:semiHidden="0" w:uiPriority="11" w:unhideWhenUsed="0" w:qFormat="1"/>
-    <w:lsdException w:name="Strong" w:semiHidden="0" w:uiPriority="22" w:unhideWhenUsed="0" w:qFormat="1"/>
-    <w:lsdException w:name="Emphasis" w:semiHidden="0" w:uiPriority="20" w:unhideWhenUsed="0" w:qFormat="1"/>
-    <w:lsdException w:name="Normal (Web)" w:qFormat="1"/>
-    <w:lsdException w:name="Table Grid" w:semiHidden="0" w:uiPriority="59" w:unhideWhenUsed="0"/>
-    <w:lsdException w:name="Placeholder Text" w:unhideWhenUsed="0"/>
-    <w:lsdException w:name="No Spacing" w:semiHidden="0" w:uiPriority="1" w:unhideWhenUsed="0" w:qFormat="1"/>
-    <w:lsdException w:name="Light Shading" w:semiHidden="0" w:uiPriority="60" w:unhideWhenUsed="0"/>
-    <w:lsdException w:name="Light List" w:semiHidden="0" w:uiPriority="61" w:unhideWhenUsed="0"/>
-    <w:lsdException w:name="Light Grid" w:semiHidden="0" w:uiPriority="62" w:unhideWhenUsed="0"/>
-    <w:lsdException w:name="Medium Shading 1" w:semiHidden="0" w:uiPriority="63" w:unhideWhenUsed="0"/>
-    <w:lsdException w:name="Medium Shading 2" w:semiHidden="0" w:uiPriority="64" w:unhideWhenUsed="0"/>
-    <w:lsdException w:name="Medium List 1" w:semiHidden="0" w:uiPriority="65" w:unhideWhenUsed="0"/>
-    <w:lsdException w:name="Medium List 2" w:semiHidden="0" w:uiPriority="66" w:unhideWhenUsed="0"/>
-    <w:lsdException w:name="Medium Grid 1" w:semiHidden="0" w:uiPriority="67" w:unhideWhenUsed="0"/>
-    <w:lsdException w:name="Medium Grid 2" w:semiHidden="0" w:uiPriority="68" w:unhideWhenUsed="0"/>
-    <w:lsdException w:name="Medium Grid 3" w:semiHidden="0" w:uiPriority="69" w:unhideWhenUsed="0"/>
-    <w:lsdException w:name="Dark List" w:semiHidden="0" w:uiPriority="70" w:unhideWhenUsed="0"/>
-    <w:lsdException w:name="Colorful Shading" w:semiHidden="0" w:uiPriority="71" w:unhideWhenUsed="0"/>
-    <w:lsdException w:name="Colorful List" w:semiHidden="0" w:uiPriority="72" w:unhideWhenUsed="0"/>
-    <w:lsdException w:name="Colorful Grid" w:semiHidden="0" w:uiPriority="73" w:unhideWhenUsed="0"/>
-    <w:lsdException w:name="Light Shading Accent 1" w:semiHidden="0" w:uiPriority="60" w:unhideWhenUsed="0"/>
-    <w:lsdException w:name="Light List Accent 1" w:semiHidden="0" w:uiPriority="61" w:unhideWhenUsed="0"/>
-    <w:lsdException w:name="Light Grid Accent 1" w:semiHidden="0" w:uiPriority="62" w:unhideWhenUsed="0"/>
-    <w:lsdException w:name="Medium Shading 1 Accent 1" w:semiHidden="0" w:uiPriority="63" w:unhideWhenUsed="0"/>
-    <w:lsdException w:name="Medium Shading 2 Accent 1" w:semiHidden="0" w:uiPriority="64" w:unhideWhenUsed="0"/>
-    <w:lsdException w:name="Medium List 1 Accent 1" w:semiHidden="0" w:uiPriority="65" w:unhideWhenUsed="0"/>
-    <w:lsdException w:name="Revision" w:unhideWhenUsed="0"/>
-    <w:lsdException w:name="List Paragraph" w:semiHidden="0" w:uiPriority="34" w:unhideWhenUsed="0" w:qFormat="1"/>
-    <w:lsdException w:name="Quote" w:semiHidden="0" w:uiPriority="29" w:unhideWhenUsed="0" w:qFormat="1"/>
-    <w:lsdException w:name="Intense Quote" w:semiHidden="0" w:uiPriority="30" w:unhideWhenUsed="0" w:qFormat="1"/>
-    <w:lsdException w:name="Medium List 2 Accent 1" w:semiHidden="0" w:uiPriority="66" w:unhideWhenUsed="0"/>
-    <w:lsdException w:name="Medium Grid 1 Accent 1" w:semiHidden="0" w:uiPriority="67" w:unhideWhenUsed="0"/>
-    <w:lsdException w:name="Medium Grid 2 Accent 1" w:semiHidden="0" w:uiPriority="68" w:unhideWhenUsed="0"/>
-    <w:lsdException w:name="Medium Grid 3 Accent 1" w:semiHidden="0" w:uiPriority="69" w:unhideWhenUsed="0"/>
-    <w:lsdException w:name="Dark List Accent 1" w:semiHidden="0" w:uiPriority="70" w:unhideWhenUsed="0"/>
-    <w:lsdException w:name="Colorful Shading Accent 1" w:semiHidden="0" w:uiPriority="71" w:unhideWhenUsed="0"/>
-    <w:lsdException w:name="Colorful List Accent 1" w:semiHidden="0" w:uiPriority="72" w:unhideWhenUsed="0"/>
-    <w:lsdException w:name="Colorful Grid Accent 1" w:semiHidden="0" w:uiPriority="73" w:unhideWhenUsed="0"/>
-    <w:lsdException w:name="Light Shading Accent 2" w:semiHidden="0" w:uiPriority="60" w:unhideWhenUsed="0"/>
-    <w:lsdException w:name="Light List Accent 2" w:semiHidden="0" w:uiPriority="61" w:unhideWhenUsed="0"/>
-    <w:lsdException w:name="Light Grid Accent 2" w:semiHidden="0" w:uiPriority="62" w:unhideWhenUsed="0"/>
-    <w:lsdException w:name="Medium Shading 1 Accent 2" w:semiHidden="0" w:uiPriority="63" w:unhideWhenUsed="0"/>
-    <w:lsdException w:name="Medium Shading 2 Accent 2" w:semiHidden="0" w:uiPriority="64" w:unhideWhenUsed="0"/>
-    <w:lsdException w:name="Medium List 1 Accent 2" w:semiHidden="0" w:uiPriority="65" w:unhideWhenUsed="0"/>
-    <w:lsdException w:name="Medium List 2 Accent 2" w:semiHidden="0" w:uiPriority="66" w:unhideWhenUsed="0"/>
-    <w:lsdException w:name="Medium Grid 1 Accent 2" w:semiHidden="0" w:uiPriority="67" w:unhideWhenUsed="0"/>
-    <w:lsdException w:name="Medium Grid 2 Accent 2" w:semiHidden="0" w:uiPriority="68" w:unhideWhenUsed="0"/>
-    <w:lsdException w:name="Medium Grid 3 Accent 2" w:semiHidden="0" w:uiPriority="69" w:unhideWhenUsed="0"/>
-    <w:lsdException w:name="Dark List Accent 2" w:semiHidden="0" w:uiPriority="70" w:unhideWhenUsed="0"/>
-    <w:lsdException w:name="Colorful Shading Accent 2" w:semiHidden="0" w:uiPriority="71" w:unhideWhenUsed="0"/>
-    <w:lsdException w:name="Colorful List Accent 2" w:semiHidden="0" w:uiPriority="72" w:unhideWhenUsed="0"/>
-    <w:lsdException w:name="Colorful Grid Accent 2" w:semiHidden="0" w:uiPriority="73" w:unhideWhenUsed="0"/>
-    <w:lsdException w:name="Light Shading Accent 3" w:semiHidden="0" w:uiPriority="60" w:unhideWhenUsed="0"/>
-    <w:lsdException w:name="Light List Accent 3" w:semiHidden="0" w:uiPriority="61" w:unhideWhenUsed="0"/>
-    <w:lsdException w:name="Light Grid Accent 3" w:semiHidden="0" w:uiPriority="62" w:unhideWhenUsed="0"/>
-    <w:lsdException w:name="Medium Shading 1 Accent 3" w:semiHidden="0" w:uiPriority="63" w:unhideWhenUsed="0"/>
-    <w:lsdException w:name="Medium Shading 2 Accent 3" w:semiHidden="0" w:uiPriority="64" w:unhideWhenUsed="0"/>
-    <w:lsdException w:name="Medium List 1 Accent 3" w:semiHidden="0" w:uiPriority="65" w:unhideWhenUsed="0"/>
-    <w:lsdException w:name="Medium List 2 Accent 3" w:semiHidden="0" w:uiPriority="66" w:unhideWhenUsed="0"/>
-    <w:lsdException w:name="Medium Grid 1 Accent 3" w:semiHidden="0" w:uiPriority="67" w:unhideWhenUsed="0"/>
-    <w:lsdException w:name="Medium Grid 2 Accent 3" w:semiHidden="0" w:uiPriority="68" w:unhideWhenUsed="0"/>
-    <w:lsdException w:name="Medium Grid 3 Accent 3" w:semiHidden="0" w:uiPriority="69" w:unhideWhenUsed="0"/>
-    <w:lsdException w:name="Dark List Accent 3" w:semiHidden="0" w:uiPriority="70" w:unhideWhenUsed="0"/>
-    <w:lsdException w:name="Colorful Shading Accent 3" w:semiHidden="0" w:uiPriority="71" w:unhideWhenUsed="0"/>
-    <w:lsdException w:name="Colorful List Accent 3" w:semiHidden="0" w:uiPriority="72" w:unhideWhenUsed="0"/>
-    <w:lsdException w:name="Colorful Grid Accent 3" w:semiHidden="0" w:uiPriority="73" w:unhideWhenUsed="0"/>
-    <w:lsdException w:name="Light Shading Accent 4" w:semiHidden="0" w:uiPriority="60" w:unhideWhenUsed="0"/>
-    <w:lsdException w:name="Light List Accent 4" w:semiHidden="0" w:uiPriority="61" w:unhideWhenUsed="0"/>
-    <w:lsdException w:name="Light Grid Accent 4" w:semiHidden="0" w:uiPriority="62" w:unhideWhenUsed="0"/>
-    <w:lsdException w:name="Medium Shading 1 Accent 4" w:semiHidden="0" w:uiPriority="63" w:unhideWhenUsed="0"/>
-    <w:lsdException w:name="Medium Shading 2 Accent 4" w:semiHidden="0" w:uiPriority="64" w:unhideWhenUsed="0"/>
-    <w:lsdException w:name="Medium List 1 Accent 4" w:semiHidden="0" w:uiPriority="65" w:unhideWhenUsed="0"/>
-    <w:lsdException w:name="Medium List 2 Accent 4" w:semiHidden="0" w:uiPriority="66" w:unhideWhenUsed="0"/>
-    <w:lsdException w:name="Medium Grid 1 Accent 4" w:semiHidden="0" w:uiPriority="67" w:unhideWhenUsed="0"/>
-    <w:lsdException w:name="Medium Grid 2 Accent 4" w:semiHidden="0" w:uiPriority="68" w:unhideWhenUsed="0"/>
-    <w:lsdException w:name="Medium Grid 3 Accent 4" w:semiHidden="0" w:uiPriority="69" w:unhideWhenUsed="0"/>
-    <w:lsdException w:name="Dark List Accent 4" w:semiHidden="0" w:uiPriority="70" w:unhideWhenUsed="0"/>
-    <w:lsdException w:name="Colorful Shading Accent 4" w:semiHidden="0" w:uiPriority="71" w:unhideWhenUsed="0"/>
-    <w:lsdException w:name="Colorful List Accent 4" w:semiHidden="0" w:uiPriority="72" w:unhideWhenUsed="0"/>
-    <w:lsdException w:name="Colorful Grid Accent 4" w:semiHidden="0" w:uiPriority="73" w:unhideWhenUsed="0"/>
-    <w:lsdException w:name="Light Shading Accent 5" w:semiHidden="0" w:uiPriority="60" w:unhideWhenUsed="0"/>
-    <w:lsdException w:name="Light List Accent 5" w:semiHidden="0" w:uiPriority="61" w:unhideWhenUsed="0"/>
-    <w:lsdException w:name="Light Grid Accent 5" w:semiHidden="0" w:uiPriority="62" w:unhideWhenUsed="0"/>
-    <w:lsdException w:name="Medium Shading 1 Accent 5" w:semiHidden="0" w:uiPriority="63" w:unhideWhenUsed="0"/>
-    <w:lsdException w:name="Medium Shading 2 Accent 5" w:semiHidden="0" w:uiPriority="64" w:unhideWhenUsed="0"/>
-    <w:lsdException w:name="Medium List 1 Accent 5" w:semiHidden="0" w:uiPriority="65" w:unhideWhenUsed="0"/>
-    <w:lsdException w:name="Medium List 2 Accent 5" w:semiHidden="0" w:uiPriority="66" w:unhideWhenUsed="0"/>
-    <w:lsdException w:name="Medium Grid 1 Accent 5" w:semiHidden="0" w:uiPriority="67" w:unhideWhenUsed="0"/>
-    <w:lsdException w:name="Medium Grid 2 Accent 5" w:semiHidden="0" w:uiPriority="68" w:unhideWhenUsed="0"/>
-    <w:lsdException w:name="Medium Grid 3 Accent 5" w:semiHidden="0" w:uiPriority="69" w:unhideWhenUsed="0"/>
-    <w:lsdException w:name="Dark List Accent 5" w:semiHidden="0" w:uiPriority="70" w:unhideWhenUsed="0"/>
-    <w:lsdException w:name="Colorful Shading Accent 5" w:semiHidden="0" w:uiPriority="71" w:unhideWhenUsed="0"/>
-    <w:lsdException w:name="Colorful List Accent 5" w:semiHidden="0" w:uiPriority="72" w:unhideWhenUsed="0"/>
-    <w:lsdException w:name="Colorful Grid Accent 5" w:semiHidden="0" w:uiPriority="73" w:unhideWhenUsed="0"/>
-    <w:lsdException w:name="Light Shading Accent 6" w:semiHidden="0" w:uiPriority="60" w:unhideWhenUsed="0"/>
-    <w:lsdException w:name="Light List Accent 6" w:semiHidden="0" w:uiPriority="61" w:unhideWhenUsed="0"/>
-    <w:lsdException w:name="Light Grid Accent 6" w:semiHidden="0" w:uiPriority="62" w:unhideWhenUsed="0"/>
-    <w:lsdException w:name="Medium Shading 1 Accent 6" w:semiHidden="0" w:uiPriority="63" w:unhideWhenUsed="0"/>
-    <w:lsdException w:name="Medium Shading 2 Accent 6" w:semiHidden="0" w:uiPriority="64" w:unhideWhenUsed="0"/>
-    <w:lsdException w:name="Medium List 1 Accent 6" w:semiHidden="0" w:uiPriority="65" w:unhideWhenUsed="0"/>
-    <w:lsdException w:name="Medium List 2 Accent 6" w:semiHidden="0" w:uiPriority="66" w:unhideWhenUsed="0"/>
-    <w:lsdException w:name="Medium Grid 1 Accent 6" w:semiHidden="0" w:uiPriority="67" w:unhideWhenUsed="0"/>
-    <w:lsdException w:name="Medium Grid 2 Accent 6" w:semiHidden="0" w:uiPriority="68" w:unhideWhenUsed="0"/>
-    <w:lsdException w:name="Medium Grid 3 Accent 6" w:semiHidden="0" w:uiPriority="69" w:unhideWhenUsed="0"/>
-    <w:lsdException w:name="Dark List Accent 6" w:semiHidden="0" w:uiPriority="70" w:unhideWhenUsed="0"/>
-    <w:lsdException w:name="Colorful Shading Accent 6" w:semiHidden="0" w:uiPriority="71" w:unhideWhenUsed="0"/>
-    <w:lsdException w:name="Colorful List Accent 6" w:semiHidden="0" w:uiPriority="72" w:unhideWhenUsed="0"/>
-    <w:lsdException w:name="Colorful Grid Accent 6" w:semiHidden="0" w:uiPriority="73" w:unhideWhenUsed="0"/>
-    <w:lsdException w:name="Subtle Emphasis" w:semiHidden="0" w:uiPriority="19" w:unhideWhenUsed="0" w:qFormat="1"/>
-    <w:lsdException w:name="Intense Emphasis" w:semiHidden="0" w:uiPriority="21" w:unhideWhenUsed="0" w:qFormat="1"/>
-    <w:lsdException w:name="Subtle Reference" w:semiHidden="0" w:uiPriority="31" w:unhideWhenUsed="0" w:qFormat="1"/>
-    <w:lsdException w:name="Intense Reference" w:semiHidden="0" w:uiPriority="32" w:unhideWhenUsed="0" w:qFormat="1"/>
-    <w:lsdException w:name="Book Title" w:semiHidden="0" w:uiPriority="33" w:unhideWhenUsed="0" w:qFormat="1"/>
-    <w:lsdException w:name="Bibliography" w:uiPriority="37"/>
-    <w:lsdException w:name="TOC Heading" w:uiPriority="39" w:qFormat="1"/>
-  </w:latentStyles>
-  <w:style w:type="paragraph" w:default="1" w:styleId="a">
-    <w:name w:val="Normal"/>
-    <w:qFormat/>
-  </w:style>
-  <w:style w:type="paragraph" w:styleId="1">
-    <w:name w:val="heading 1"/>
-    <w:basedOn w:val="a"/>
-    <w:next w:val="a"/>
-    <w:link w:val="10"/>
-    <w:uiPriority w:val="9"/>
-    <w:qFormat/>
-    <w:rsid w:val="009E40CD"/>
-    <w:pPr>
-      <w:keepNext/>
-      <w:keepLines/>
-      <w:spacing w:before="480" w:after="0"/>
-      <w:outlineLvl w:val="0"/>
-    </w:pPr>
-    <w:rPr>
-      <w:rFonts w:ascii="Times New Roman" w:eastAsiaTheme="majorEastAsia" w:hAnsi="Times New Roman" w:cstheme="majorBidi"/>
-      <w:b/>
-      <w:bCs/>
-      <w:color w:val="000000" w:themeColor="text1"/>
-      <w:sz w:val="32"/>
-      <w:szCs w:val="28"/>
-    </w:rPr>
-  </w:style>
-  <w:style w:type="paragraph" w:styleId="2">
-    <w:name w:val="heading 2"/>
-    <w:basedOn w:val="a"/>
-    <w:next w:val="a"/>
-    <w:link w:val="20"/>
-    <w:uiPriority w:val="9"/>
-    <w:unhideWhenUsed/>
-    <w:qFormat/>
-    <w:rsid w:val="00161FEA"/>
-    <w:pPr>
-      <w:keepNext/>
-      <w:keepLines/>
-      <w:spacing w:before="200" w:after="0"/>
-      <w:outlineLvl w:val="1"/>
-    </w:pPr>
-    <w:rPr>
-      <w:rFonts w:ascii="Times New Roman" w:eastAsiaTheme="majorEastAsia" w:hAnsi="Times New Roman" w:cstheme="majorBidi"/>
-      <w:b/>
-      <w:bCs/>
-      <w:color w:val="000000" w:themeColor="text1"/>
-      <w:sz w:val="26"/>
-      <w:szCs w:val="26"/>
-    </w:rPr>
-  </w:style>
-  <w:style w:type="character" w:default="1" w:styleId="a0">
-    <w:name w:val="Default Paragraph Font"/>
-    <w:uiPriority w:val="1"/>
-    <w:semiHidden/>
-    <w:unhideWhenUsed/>
-  </w:style>
-  <w:style w:type="table" w:default="1" w:styleId="a1">
-    <w:name w:val="Normal Table"/>
-    <w:uiPriority w:val="99"/>
-    <w:semiHidden/>
-    <w:unhideWhenUsed/>
-    <w:tblPr>
-      <w:tblInd w:w="0" w:type="dxa"/>
-      <w:tblCellMar>
-        <w:top w:w="0" w:type="dxa"/>
-        <w:left w:w="108" w:type="dxa"/>
-        <w:bottom w:w="0" w:type="dxa"/>
-        <w:right w:w="108" w:type="dxa"/>
-      </w:tblCellMar>
-    </w:tblPr>
-  </w:style>
-  <w:style w:type="numbering" w:default="1" w:styleId="a2">
-    <w:name w:val="No List"/>
-    <w:uiPriority w:val="99"/>
-    <w:semiHidden/>
-    <w:unhideWhenUsed/>
-  </w:style>
-  <w:style w:type="paragraph" w:customStyle="1" w:styleId="Default">
-    <w:name w:val="Default"/>
-    <w:qFormat/>
-    <w:rsid w:val="00910F62"/>
-    <w:pPr>
-      <w:spacing w:after="0" w:line="240" w:lineRule="auto"/>
-    </w:pPr>
-    <w:rPr>
-      <w:rFonts w:ascii="Times New Roman" w:eastAsia="Calibri" w:hAnsi="Times New Roman" w:cs="Times New Roman"/>
-      <w:color w:val="000000"/>
-      <w:sz w:val="24"/>
-      <w:szCs w:val="24"/>
-    </w:rPr>
-  </w:style>
-  <w:style w:type="paragraph" w:styleId="a3">
-    <w:name w:val="Normal (Web)"/>
-    <w:basedOn w:val="a"/>
-    <w:uiPriority w:val="99"/>
-    <w:unhideWhenUsed/>
-    <w:qFormat/>
-    <w:rsid w:val="00910F62"/>
-    <w:pPr>
-      <w:spacing w:before="100" w:beforeAutospacing="1" w:after="100" w:afterAutospacing="1" w:line="240" w:lineRule="auto"/>
-    </w:pPr>
-    <w:rPr>
-      <w:rFonts w:ascii="Times New Roman" w:eastAsia="Times New Roman" w:hAnsi="Times New Roman" w:cs="Times New Roman"/>
-      <w:sz w:val="24"/>
-      <w:szCs w:val="24"/>
-      <w:lang w:eastAsia="ru-RU"/>
-    </w:rPr>
-  </w:style>
-  <w:style w:type="paragraph" w:styleId="a4">
-    <w:name w:val="header"/>
-    <w:basedOn w:val="a"/>
-    <w:link w:val="a5"/>
-    <w:uiPriority w:val="99"/>
-    <w:unhideWhenUsed/>
-    <w:rsid w:val="00910F62"/>
-    <w:pPr>
-      <w:tabs>
-        <w:tab w:val="center" w:pos="4677"/>
-        <w:tab w:val="right" w:pos="9355"/>
-      </w:tabs>
-      <w:spacing w:after="0" w:line="240" w:lineRule="auto"/>
-    </w:pPr>
-  </w:style>
-  <w:style w:type="character" w:customStyle="1" w:styleId="a5">
-    <w:name w:val="Верхний колонтитул Знак"/>
-    <w:basedOn w:val="a0"/>
-    <w:link w:val="a4"/>
-    <w:uiPriority w:val="99"/>
-    <w:rsid w:val="00910F62"/>
-  </w:style>
-  <w:style w:type="paragraph" w:styleId="a6">
-    <w:name w:val="footer"/>
-    <w:basedOn w:val="a"/>
-    <w:link w:val="a7"/>
-    <w:uiPriority w:val="99"/>
-    <w:unhideWhenUsed/>
-    <w:rsid w:val="00910F62"/>
-    <w:pPr>
-      <w:tabs>
-        <w:tab w:val="center" w:pos="4677"/>
-        <w:tab w:val="right" w:pos="9355"/>
-      </w:tabs>
-      <w:spacing w:after="0" w:line="240" w:lineRule="auto"/>
-    </w:pPr>
-  </w:style>
-  <w:style w:type="character" w:customStyle="1" w:styleId="a7">
-    <w:name w:val="Нижний колонтитул Знак"/>
-    <w:basedOn w:val="a0"/>
-    <w:link w:val="a6"/>
-    <w:uiPriority w:val="99"/>
-    <w:rsid w:val="00910F62"/>
-  </w:style>
-  <w:style w:type="character" w:customStyle="1" w:styleId="10">
-    <w:name w:val="Заголовок 1 Знак"/>
-    <w:basedOn w:val="a0"/>
-    <w:link w:val="1"/>
-    <w:uiPriority w:val="9"/>
-    <w:rsid w:val="009E40CD"/>
-    <w:rPr>
-      <w:rFonts w:ascii="Times New Roman" w:eastAsiaTheme="majorEastAsia" w:hAnsi="Times New Roman" w:cstheme="majorBidi"/>
-      <w:b/>
-      <w:bCs/>
-      <w:color w:val="000000" w:themeColor="text1"/>
-      <w:sz w:val="32"/>
-      <w:szCs w:val="28"/>
-    </w:rPr>
-  </w:style>
-  <w:style w:type="paragraph" w:styleId="a8">
-    <w:name w:val="TOC Heading"/>
-    <w:basedOn w:val="1"/>
-    <w:next w:val="a"/>
-    <w:uiPriority w:val="39"/>
-    <w:unhideWhenUsed/>
-    <w:qFormat/>
-    <w:rsid w:val="008F255C"/>
-    <w:pPr>
-      <w:outlineLvl w:val="9"/>
-    </w:pPr>
-    <w:rPr>
-      <w:lang w:eastAsia="ru-RU"/>
-    </w:rPr>
-  </w:style>
-  <w:style w:type="paragraph" w:styleId="a9">
-    <w:name w:val="Balloon Text"/>
-    <w:basedOn w:val="a"/>
-    <w:link w:val="aa"/>
-    <w:uiPriority w:val="99"/>
-    <w:semiHidden/>
-    <w:unhideWhenUsed/>
-    <w:rsid w:val="008F255C"/>
-    <w:pPr>
-      <w:spacing w:after="0" w:line="240" w:lineRule="auto"/>
-    </w:pPr>
-    <w:rPr>
-      <w:rFonts w:ascii="Tahoma" w:hAnsi="Tahoma" w:cs="Tahoma"/>
-      <w:sz w:val="16"/>
-      <w:szCs w:val="16"/>
-    </w:rPr>
-  </w:style>
-  <w:style w:type="character" w:customStyle="1" w:styleId="aa">
-    <w:name w:val="Текст выноски Знак"/>
-    <w:basedOn w:val="a0"/>
-    <w:link w:val="a9"/>
-    <w:uiPriority w:val="99"/>
-    <w:semiHidden/>
-    <w:rsid w:val="008F255C"/>
-    <w:rPr>
-      <w:rFonts w:ascii="Tahoma" w:hAnsi="Tahoma" w:cs="Tahoma"/>
-      <w:sz w:val="16"/>
-      <w:szCs w:val="16"/>
-    </w:rPr>
-  </w:style>
-  <w:style w:type="character" w:customStyle="1" w:styleId="keyword">
-    <w:name w:val="keyword"/>
-    <w:basedOn w:val="a0"/>
-    <w:rsid w:val="008F255C"/>
-  </w:style>
-  <w:style w:type="character" w:styleId="ab">
-    <w:name w:val="Hyperlink"/>
-    <w:basedOn w:val="a0"/>
-    <w:uiPriority w:val="99"/>
-    <w:unhideWhenUsed/>
-    <w:rsid w:val="00E4187F"/>
-    <w:rPr>
-      <w:color w:val="0000FF"/>
-      <w:u w:val="single"/>
-    </w:rPr>
-  </w:style>
-  <w:style w:type="paragraph" w:styleId="ac">
-    <w:name w:val="List Paragraph"/>
-    <w:basedOn w:val="a"/>
-    <w:uiPriority w:val="34"/>
-    <w:qFormat/>
-    <w:rsid w:val="0051104B"/>
-    <w:pPr>
-      <w:ind w:left="720"/>
-      <w:contextualSpacing/>
-    </w:pPr>
-  </w:style>
-  <w:style w:type="paragraph" w:styleId="ad">
-    <w:name w:val="Subtitle"/>
-    <w:basedOn w:val="a"/>
-    <w:next w:val="a"/>
-    <w:link w:val="ae"/>
-    <w:uiPriority w:val="11"/>
-    <w:qFormat/>
-    <w:rsid w:val="005E61E1"/>
-    <w:pPr>
-      <w:numPr>
-        <w:ilvl w:val="1"/>
-      </w:numPr>
-    </w:pPr>
-    <w:rPr>
-      <w:rFonts w:ascii="Times New Roman" w:eastAsiaTheme="majorEastAsia" w:hAnsi="Times New Roman" w:cstheme="majorBidi"/>
-      <w:b/>
-      <w:iCs/>
-      <w:spacing w:val="15"/>
-      <w:sz w:val="26"/>
-      <w:szCs w:val="24"/>
-    </w:rPr>
-  </w:style>
-  <w:style w:type="character" w:customStyle="1" w:styleId="ae">
-    <w:name w:val="Подзаголовок Знак"/>
-    <w:basedOn w:val="a0"/>
-    <w:link w:val="ad"/>
-    <w:uiPriority w:val="11"/>
-    <w:rsid w:val="005E61E1"/>
-    <w:rPr>
-      <w:rFonts w:ascii="Times New Roman" w:eastAsiaTheme="majorEastAsia" w:hAnsi="Times New Roman" w:cstheme="majorBidi"/>
-      <w:b/>
-      <w:iCs/>
-      <w:spacing w:val="15"/>
-      <w:sz w:val="26"/>
-      <w:szCs w:val="24"/>
-    </w:rPr>
-  </w:style>
-  <w:style w:type="paragraph" w:styleId="11">
-    <w:name w:val="toc 1"/>
-    <w:basedOn w:val="a"/>
-    <w:next w:val="a"/>
-    <w:autoRedefine/>
-    <w:uiPriority w:val="39"/>
-    <w:unhideWhenUsed/>
-    <w:qFormat/>
-    <w:rsid w:val="00161FEA"/>
-    <w:pPr>
-      <w:spacing w:after="100"/>
-    </w:pPr>
-  </w:style>
-  <w:style w:type="paragraph" w:styleId="21">
-    <w:name w:val="toc 2"/>
-    <w:basedOn w:val="a"/>
-    <w:next w:val="a"/>
-    <w:autoRedefine/>
-    <w:uiPriority w:val="39"/>
-    <w:unhideWhenUsed/>
-    <w:qFormat/>
-    <w:rsid w:val="00161FEA"/>
-    <w:pPr>
-      <w:spacing w:after="100"/>
-      <w:ind w:left="220"/>
-    </w:pPr>
-    <w:rPr>
-      <w:rFonts w:eastAsiaTheme="minorEastAsia"/>
-      <w:lang w:eastAsia="ru-RU"/>
-    </w:rPr>
-  </w:style>
-  <w:style w:type="paragraph" w:styleId="3">
-    <w:name w:val="toc 3"/>
-    <w:basedOn w:val="a"/>
-    <w:next w:val="a"/>
-    <w:autoRedefine/>
-    <w:uiPriority w:val="39"/>
-    <w:semiHidden/>
-    <w:unhideWhenUsed/>
-    <w:qFormat/>
-    <w:rsid w:val="00161FEA"/>
-    <w:pPr>
-      <w:spacing w:after="100"/>
-      <w:ind w:left="440"/>
-    </w:pPr>
-    <w:rPr>
-      <w:rFonts w:eastAsiaTheme="minorEastAsia"/>
-      <w:lang w:eastAsia="ru-RU"/>
-    </w:rPr>
-  </w:style>
-  <w:style w:type="character" w:customStyle="1" w:styleId="20">
-    <w:name w:val="Заголовок 2 Знак"/>
-    <w:basedOn w:val="a0"/>
-    <w:link w:val="2"/>
-    <w:uiPriority w:val="9"/>
-    <w:rsid w:val="00161FEA"/>
-    <w:rPr>
-      <w:rFonts w:ascii="Times New Roman" w:eastAsiaTheme="majorEastAsia" w:hAnsi="Times New Roman" w:cstheme="majorBidi"/>
-      <w:b/>
-      <w:bCs/>
-      <w:color w:val="000000" w:themeColor="text1"/>
-      <w:sz w:val="26"/>
-      <w:szCs w:val="26"/>
-    </w:rPr>
-  </w:style>
-  <w:style w:type="paragraph" w:styleId="af">
-    <w:name w:val="Bibliography"/>
-    <w:basedOn w:val="a"/>
-    <w:next w:val="a"/>
-    <w:uiPriority w:val="37"/>
-    <w:semiHidden/>
-    <w:unhideWhenUsed/>
-    <w:rsid w:val="008B5BE0"/>
-  </w:style>
-  <w:style w:type="character" w:styleId="af0">
-    <w:name w:val="FollowedHyperlink"/>
-    <w:basedOn w:val="a0"/>
-    <w:uiPriority w:val="99"/>
-    <w:semiHidden/>
-    <w:unhideWhenUsed/>
-    <w:rsid w:val="00CB2AE0"/>
-    <w:rPr>
-      <w:color w:val="800080" w:themeColor="followedHyperlink"/>
-      <w:u w:val="single"/>
-    </w:rPr>
-  </w:style>
-</w:styles>
-</file>
-
-<file path=word/stylesWithEffects.xml><?xml version="1.0" encoding="utf-8"?>
-<w:styles xmlns:wpc="http://schemas.microsoft.com/office/word/2010/wordprocessingCanvas" xmlns:mc="http://schemas.openxmlformats.org/markup-compatibility/2006" xmlns:o="urn:schemas-microsoft-com:office:office" xmlns:r="http://schemas.openxmlformats.org/officeDocument/2006/relationships" xmlns:m="http://schemas.openxmlformats.org/officeDocument/2006/math" xmlns:v="urn:schemas-microsoft-com:vml" xmlns:wp14="http://schemas.microsoft.com/office/word/2010/wordprocessingDrawing" xmlns:wp="http://schemas.openxmlformats.org/drawingml/2006/wordprocessingDrawing" xmlns:w10="urn:schemas-microsoft-com:office:word" xmlns:w="http://schemas.openxmlformats.org/wordprocessingml/2006/main" xmlns:w14="http://schemas.microsoft.com/office/word/2010/wordml" xmlns:wpg="http://schemas.microsoft.com/office/word/2010/wordprocessingGroup" xmlns:wpi="http://schemas.microsoft.com/office/word/2010/wordprocessingInk" xmlns:wne="http://schemas.microsoft.com/office/word/2006/wordml" xmlns:wps="http://schemas.microsoft.com/office/word/2010/wordprocessingShape" mc:Ignorable="w14 wp14">
-  <w:docDefaults>
-    <w:rPrDefault>
-      <w:rPr>
-        <w:rFonts w:asciiTheme="minorHAnsi" w:eastAsiaTheme="minorHAnsi" w:hAnsiTheme="minorHAnsi" w:cstheme="minorBidi"/>
-        <w:sz w:val="22"/>
-        <w:szCs w:val="22"/>
-        <w:lang w:val="ru-RU" w:eastAsia="en-US" w:bidi="ar-SA"/>
-      </w:rPr>
-    </w:rPrDefault>
-    <w:pPrDefault>
-      <w:pPr>
-        <w:spacing w:after="200" w:line="276" w:lineRule="auto"/>
-      </w:pPr>
-    </w:pPrDefault>
-  </w:docDefaults>
-  <w:latentStyles w:defLockedState="0" w:defUIPriority="99" w:defSemiHidden="1" w:defUnhideWhenUsed="1" w:defQFormat="0" w:count="267">
-    <w:lsdException w:name="Normal" w:semiHidden="0" w:uiPriority="0" w:unhideWhenUsed="0" w:qFormat="1"/>
-    <w:lsdException w:name="heading 1" w:semiHidden="0" w:uiPriority="9" w:unhideWhenUsed="0" w:qFormat="1"/>
-    <w:lsdException w:name="heading 2" w:uiPriority="9" w:qFormat="1"/>
-    <w:lsdException w:name="heading 3" w:uiPriority="9" w:qFormat="1"/>
-    <w:lsdException w:name="heading 4" w:uiPriority="9" w:qFormat="1"/>
-    <w:lsdException w:name="heading 5" w:uiPriority="9" w:qFormat="1"/>
-    <w:lsdException w:name="heading 6" w:uiPriority="9" w:qFormat="1"/>
-    <w:lsdException w:name="heading 7" w:uiPriority="9" w:qFormat="1"/>
-    <w:lsdException w:name="heading 8" w:uiPriority="9" w:qFormat="1"/>
-    <w:lsdException w:name="heading 9" w:uiPriority="9" w:qFormat="1"/>
-    <w:lsdException w:name="toc 1" w:uiPriority="39" w:qFormat="1"/>
-    <w:lsdException w:name="toc 2" w:uiPriority="39" w:qFormat="1"/>
-    <w:lsdException w:name="toc 3" w:uiPriority="39" w:qFormat="1"/>
-    <w:lsdException w:name="toc 4" w:uiPriority="39"/>
-    <w:lsdException w:name="toc 5" w:uiPriority="39"/>
-    <w:lsdException w:name="toc 6" w:uiPriority="39"/>
-    <w:lsdException w:name="toc 7" w:uiPriority="39"/>
-    <w:lsdException w:name="toc 8" w:uiPriority="39"/>
-    <w:lsdException w:name="toc 9" w:uiPriority="39"/>
-    <w:lsdException w:name="caption" w:uiPriority="35" w:qFormat="1"/>
-    <w:lsdException w:name="Title" w:semiHidden="0" w:uiPriority="10" w:unhideWhenUsed="0" w:qFormat="1"/>
-    <w:lsdException w:name="Default Paragraph Font" w:uiPriority="1"/>
-    <w:lsdException w:name="Subtitle" w:semiHidden="0" w:uiPriority="11" w:unhideWhenUsed="0" w:qFormat="1"/>
-    <w:lsdException w:name="Strong" w:semiHidden="0" w:uiPriority="22" w:unhideWhenUsed="0" w:qFormat="1"/>
-    <w:lsdException w:name="Emphasis" w:semiHidden="0" w:uiPriority="20" w:unhideWhenUsed="0" w:qFormat="1"/>
-    <w:lsdException w:name="Normal (Web)" w:qFormat="1"/>
-    <w:lsdException w:name="Table Grid" w:semiHidden="0" w:uiPriority="59" w:unhideWhenUsed="0"/>
-    <w:lsdException w:name="Placeholder Text" w:unhideWhenUsed="0"/>
-    <w:lsdException w:name="No Spacing" w:semiHidden="0" w:uiPriority="1" w:unhideWhenUsed="0" w:qFormat="1"/>
-    <w:lsdException w:name="Light Shading" w:semiHidden="0" w:uiPriority="60" w:unhideWhenUsed="0"/>
-    <w:lsdException w:name="Light List" w:semiHidden="0" w:uiPriority="61" w:unhideWhenUsed="0"/>
-    <w:lsdException w:name="Light Grid" w:semiHidden="0" w:uiPriority="62" w:unhideWhenUsed="0"/>
-    <w:lsdException w:name="Medium Shading 1" w:semiHidden="0" w:uiPriority="63" w:unhideWhenUsed="0"/>
-    <w:lsdException w:name="Medium Shading 2" w:semiHidden="0" w:uiPriority="64" w:unhideWhenUsed="0"/>
-    <w:lsdException w:name="Medium List 1" w:semiHidden="0" w:uiPriority="65" w:unhideWhenUsed="0"/>
-    <w:lsdException w:name="Medium List 2" w:semiHidden="0" w:uiPriority="66" w:unhideWhenUsed="0"/>
-    <w:lsdException w:name="Medium Grid 1" w:semiHidden="0" w:uiPriority="67" w:unhideWhenUsed="0"/>
-    <w:lsdException w:name="Medium Grid 2" w:semiHidden="0" w:uiPriority="68" w:unhideWhenUsed="0"/>
-    <w:lsdException w:name="Medium Grid 3" w:semiHidden="0" w:uiPriority="69" w:unhideWhenUsed="0"/>
-    <w:lsdException w:name="Dark List" w:semiHidden="0" w:uiPriority="70" w:unhideWhenUsed="0"/>
-    <w:lsdException w:name="Colorful Shading" w:semiHidden="0" w:uiPriority="71" w:unhideWhenUsed="0"/>
-    <w:lsdException w:name="Colorful List" w:semiHidden="0" w:uiPriority="72" w:unhideWhenUsed="0"/>
-    <w:lsdException w:name="Colorful Grid" w:semiHidden="0" w:uiPriority="73" w:unhideWhenUsed="0"/>
-    <w:lsdException w:name="Light Shading Accent 1" w:semiHidden="0" w:uiPriority="60" w:unhideWhenUsed="0"/>
-    <w:lsdException w:name="Light List Accent 1" w:semiHidden="0" w:uiPriority="61" w:unhideWhenUsed="0"/>
-    <w:lsdException w:name="Light Grid Accent 1" w:semiHidden="0" w:uiPriority="62" w:unhideWhenUsed="0"/>
-    <w:lsdException w:name="Medium Shading 1 Accent 1" w:semiHidden="0" w:uiPriority="63" w:unhideWhenUsed="0"/>
-    <w:lsdException w:name="Medium Shading 2 Accent 1" w:semiHidden="0" w:uiPriority="64" w:unhideWhenUsed="0"/>
-    <w:lsdException w:name="Medium List 1 Accent 1" w:semiHidden="0" w:uiPriority="65" w:unhideWhenUsed="0"/>
-    <w:lsdException w:name="Revision" w:unhideWhenUsed="0"/>
-    <w:lsdException w:name="List Paragraph" w:semiHidden="0" w:uiPriority="34" w:unhideWhenUsed="0" w:qFormat="1"/>
-    <w:lsdException w:name="Quote" w:semiHidden="0" w:uiPriority="29" w:unhideWhenUsed="0" w:qFormat="1"/>
-    <w:lsdException w:name="Intense Quote" w:semiHidden="0" w:uiPriority="30" w:unhideWhenUsed="0" w:qFormat="1"/>
-    <w:lsdException w:name="Medium List 2 Accent 1" w:semiHidden="0" w:uiPriority="66" w:unhideWhenUsed="0"/>
-    <w:lsdException w:name="Medium Grid 1 Accent 1" w:semiHidden="0" w:uiPriority="67" w:unhideWhenUsed="0"/>
-    <w:lsdException w:name="Medium Grid 2 Accent 1" w:semiHidden="0" w:uiPriority="68" w:unhideWhenUsed="0"/>
-    <w:lsdException w:name="Medium Grid 3 Accent 1" w:semiHidden="0" w:uiPriority="69" w:unhideWhenUsed="0"/>
-    <w:lsdException w:name="Dark List Accent 1" w:semiHidden="0" w:uiPriority="70" w:unhideWhenUsed="0"/>
-    <w:lsdException w:name="Colorful Shading Accent 1" w:semiHidden="0" w:uiPriority="71" w:unhideWhenUsed="0"/>
-    <w:lsdException w:name="Colorful List Accent 1" w:semiHidden="0" w:uiPriority="72" w:unhideWhenUsed="0"/>
-    <w:lsdException w:name="Colorful Grid Accent 1" w:semiHidden="0" w:uiPriority="73" w:unhideWhenUsed="0"/>
-    <w:lsdException w:name="Light Shading Accent 2" w:semiHidden="0" w:uiPriority="60" w:unhideWhenUsed="0"/>
-    <w:lsdException w:name="Light List Accent 2" w:semiHidden="0" w:uiPriority="61" w:unhideWhenUsed="0"/>
-    <w:lsdException w:name="Light Grid Accent 2" w:semiHidden="0" w:uiPriority="62" w:unhideWhenUsed="0"/>
-    <w:lsdException w:name="Medium Shading 1 Accent 2" w:semiHidden="0" w:uiPriority="63" w:unhideWhenUsed="0"/>
-    <w:lsdException w:name="Medium Shading 2 Accent 2" w:semiHidden="0" w:uiPriority="64" w:unhideWhenUsed="0"/>
-    <w:lsdException w:name="Medium List 1 Accent 2" w:semiHidden="0" w:uiPriority="65" w:unhideWhenUsed="0"/>
-    <w:lsdException w:name="Medium List 2 Accent 2" w:semiHidden="0" w:uiPriority="66" w:unhideWhenUsed="0"/>
-    <w:lsdException w:name="Medium Grid 1 Accent 2" w:semiHidden="0" w:uiPriority="67" w:unhideWhenUsed="0"/>
-    <w:lsdException w:name="Medium Grid 2 Accent 2" w:semiHidden="0" w:uiPriority="68" w:unhideWhenUsed="0"/>
-    <w:lsdException w:name="Medium Grid 3 Accent 2" w:semiHidden="0" w:uiPriority="69" w:unhideWhenUsed="0"/>
-    <w:lsdException w:name="Dark List Accent 2" w:semiHidden="0" w:uiPriority="70" w:unhideWhenUsed="0"/>
-    <w:lsdException w:name="Colorful Shading Accent 2" w:semiHidden="0" w:uiPriority="71" w:unhideWhenUsed="0"/>
-    <w:lsdException w:name="Colorful List Accent 2" w:semiHidden="0" w:uiPriority="72" w:unhideWhenUsed="0"/>
-    <w:lsdException w:name="Colorful Grid Accent 2" w:semiHidden="0" w:uiPriority="73" w:unhideWhenUsed="0"/>
-    <w:lsdException w:name="Light Shading Accent 3" w:semiHidden="0" w:uiPriority="60" w:unhideWhenUsed="0"/>
-    <w:lsdException w:name="Light List Accent 3" w:semiHidden="0" w:uiPriority="61" w:unhideWhenUsed="0"/>
-    <w:lsdException w:name="Light Grid Accent 3" w:semiHidden="0" w:uiPriority="62" w:unhideWhenUsed="0"/>
-    <w:lsdException w:name="Medium Shading 1 Accent 3" w:semiHidden="0" w:uiPriority="63" w:unhideWhenUsed="0"/>
-    <w:lsdException w:name="Medium Shading 2 Accent 3" w:semiHidden="0" w:uiPriority="64" w:unhideWhenUsed="0"/>
-    <w:lsdException w:name="Medium List 1 Accent 3" w:semiHidden="0" w:uiPriority="65" w:unhideWhenUsed="0"/>
-    <w:lsdException w:name="Medium List 2 Accent 3" w:semiHidden="0" w:uiPriority="66" w:unhideWhenUsed="0"/>
-    <w:lsdException w:name="Medium Grid 1 Accent 3" w:semiHidden="0" w:uiPriority="67" w:unhideWhenUsed="0"/>
-    <w:lsdException w:name="Medium Grid 2 Accent 3" w:semiHidden="0" w:uiPriority="68" w:unhideWhenUsed="0"/>
-    <w:lsdException w:name="Medium Grid 3 Accent 3" w:semiHidden="0" w:uiPriority="69" w:unhideWhenUsed="0"/>
-    <w:lsdException w:name="Dark List Accent 3" w:semiHidden="0" w:uiPriority="70" w:unhideWhenUsed="0"/>
-    <w:lsdException w:name="Colorful Shading Accent 3" w:semiHidden="0" w:uiPriority="71" w:unhideWhenUsed="0"/>
-    <w:lsdException w:name="Colorful List Accent 3" w:semiHidden="0" w:uiPriority="72" w:unhideWhenUsed="0"/>
-    <w:lsdException w:name="Colorful Grid Accent 3" w:semiHidden="0" w:uiPriority="73" w:unhideWhenUsed="0"/>
-    <w:lsdException w:name="Light Shading Accent 4" w:semiHidden="0" w:uiPriority="60" w:unhideWhenUsed="0"/>
-    <w:lsdException w:name="Light List Accent 4" w:semiHidden="0" w:uiPriority="61" w:unhideWhenUsed="0"/>
-    <w:lsdException w:name="Light Grid Accent 4" w:semiHidden="0" w:uiPriority="62" w:unhideWhenUsed="0"/>
-    <w:lsdException w:name="Medium Shading 1 Accent 4" w:semiHidden="0" w:uiPriority="63" w:unhideWhenUsed="0"/>
-    <w:lsdException w:name="Medium Shading 2 Accent 4" w:semiHidden="0" w:uiPriority="64" w:unhideWhenUsed="0"/>
-    <w:lsdException w:name="Medium List 1 Accent 4" w:semiHidden="0" w:uiPriority="65" w:unhideWhenUsed="0"/>
-    <w:lsdException w:name="Medium List 2 Accent 4" w:semiHidden="0" w:uiPriority="66" w:unhideWhenUsed="0"/>
-    <w:lsdException w:name="Medium Grid 1 Accent 4" w:semiHidden="0" w:uiPriority="67" w:unhideWhenUsed="0"/>
-    <w:lsdException w:name="Medium Grid 2 Accent 4" w:semiHidden="0" w:uiPriority="68" w:unhideWhenUsed="0"/>
-    <w:lsdException w:name="Medium Grid 3 Accent 4" w:semiHidden="0" w:uiPriority="69" w:unhideWhenUsed="0"/>
-    <w:lsdException w:name="Dark List Accent 4" w:semiHidden="0" w:uiPriority="70" w:unhideWhenUsed="0"/>
-    <w:lsdException w:name="Colorful Shading Accent 4" w:semiHidden="0" w:uiPriority="71" w:unhideWhenUsed="0"/>
-    <w:lsdException w:name="Colorful List Accent 4" w:semiHidden="0" w:uiPriority="72" w:unhideWhenUsed="0"/>
-    <w:lsdException w:name="Colorful Grid Accent 4" w:semiHidden="0" w:uiPriority="73" w:unhideWhenUsed="0"/>
-    <w:lsdException w:name="Light Shading Accent 5" w:semiHidden="0" w:uiPriority="60" w:unhideWhenUsed="0"/>
-    <w:lsdException w:name="Light List Accent 5" w:semiHidden="0" w:uiPriority="61" w:unhideWhenUsed="0"/>
-    <w:lsdException w:name="Light Grid Accent 5" w:semiHidden="0" w:uiPriority="62" w:unhideWhenUsed="0"/>
-    <w:lsdException w:name="Medium Shading 1 Accent 5" w:semiHidden="0" w:uiPriority="63" w:unhideWhenUsed="0"/>
-    <w:lsdException w:name="Medium Shading 2 Accent 5" w:semiHidden="0" w:uiPriority="64" w:unhideWhenUsed="0"/>
-    <w:lsdException w:name="Medium List 1 Accent 5" w:semiHidden="0" w:uiPriority="65" w:unhideWhenUsed="0"/>
-    <w:lsdException w:name="Medium List 2 Accent 5" w:semiHidden="0" w:uiPriority="66" w:unhideWhenUsed="0"/>
-    <w:lsdException w:name="Medium Grid 1 Accent 5" w:semiHidden="0" w:uiPriority="67" w:unhideWhenUsed="0"/>
-    <w:lsdException w:name="Medium Grid 2 Accent 5" w:semiHidden="0" w:uiPriority="68" w:unhideWhenUsed="0"/>
-    <w:lsdException w:name="Medium Grid 3 Accent 5" w:semiHidden="0" w:uiPriority="69" w:unhideWhenUsed="0"/>
-    <w:lsdException w:name="Dark List Accent 5" w:semiHidden="0" w:uiPriority="70" w:unhideWhenUsed="0"/>
-    <w:lsdException w:name="Colorful Shading Accent 5" w:semiHidden="0" w:uiPriority="71" w:unhideWhenUsed="0"/>
-    <w:lsdException w:name="Colorful List Accent 5" w:semiHidden="0" w:uiPriority="72" w:unhideWhenUsed="0"/>
-    <w:lsdException w:name="Colorful Grid Accent 5" w:semiHidden="0" w:uiPriority="73" w:unhideWhenUsed="0"/>
-    <w:lsdException w:name="Light Shading Accent 6" w:semiHidden="0" w:uiPriority="60" w:unhideWhenUsed="0"/>
-    <w:lsdException w:name="Light List Accent 6" w:semiHidden="0" w:uiPriority="61" w:unhideWhenUsed="0"/>
-    <w:lsdException w:name="Light Grid Accent 6" w:semiHidden="0" w:uiPriority="62" w:unhideWhenUsed="0"/>
-    <w:lsdException w:name="Medium Shading 1 Accent 6" w:semiHidden="0" w:uiPriority="63" w:unhideWhenUsed="0"/>
-    <w:lsdException w:name="Medium Shading 2 Accent 6" w:semiHidden="0" w:uiPriority="64" w:unhideWhenUsed="0"/>
-    <w:lsdException w:name="Medium List 1 Accent 6" w:semiHidden="0" w:uiPriority="65" w:unhideWhenUsed="0"/>
-    <w:lsdException w:name="Medium List 2 Accent 6" w:semiHidden="0" w:uiPriority="66" w:unhideWhenUsed="0"/>
-    <w:lsdException w:name="Medium Grid 1 Accent 6" w:semiHidden="0" w:uiPriority="67" w:unhideWhenUsed="0"/>
-    <w:lsdException w:name="Medium Grid 2 Accent 6" w:semiHidden="0" w:uiPriority="68" w:unhideWhenUsed="0"/>
-    <w:lsdException w:name="Medium Grid 3 Accent 6" w:semiHidden="0" w:uiPriority="69" w:unhideWhenUsed="0"/>
-    <w:lsdException w:name="Dark List Accent 6" w:semiHidden="0" w:uiPriority="70" w:unhideWhenUsed="0"/>
-    <w:lsdException w:name="Colorful Shading Accent 6" w:semiHidden="0" w:uiPriority="71" w:unhideWhenUsed="0"/>
-    <w:lsdException w:name="Colorful List Accent 6" w:semiHidden="0" w:uiPriority="72" w:unhideWhenUsed="0"/>
-    <w:lsdException w:name="Colorful Grid Accent 6" w:semiHidden="0" w:uiPriority="73" w:unhideWhenUsed="0"/>
-    <w:lsdException w:name="Subtle Emphasis" w:semiHidden="0" w:uiPriority="19" w:unhideWhenUsed="0" w:qFormat="1"/>
-    <w:lsdException w:name="Intense Emphasis" w:semiHidden="0" w:uiPriority="21" w:unhideWhenUsed="0" w:qFormat="1"/>
-    <w:lsdException w:name="Subtle Reference" w:semiHidden="0" w:uiPriority="31" w:unhideWhenUsed="0" w:qFormat="1"/>
-    <w:lsdException w:name="Intense Reference" w:semiHidden="0" w:uiPriority="32" w:unhideWhenUsed="0" w:qFormat="1"/>
-    <w:lsdException w:name="Book Title" w:semiHidden="0" w:uiPriority="33" w:unhideWhenUsed="0" w:qFormat="1"/>
-    <w:lsdException w:name="Bibliography" w:uiPriority="37"/>
-    <w:lsdException w:name="TOC Heading" w:uiPriority="39" w:qFormat="1"/>
+  <w:latentStyles w:defLockedState="0" w:defUIPriority="99" w:defSemiHidden="0" w:defUnhideWhenUsed="0" w:defQFormat="0" w:count="371">
+    <w:lsdException w:name="Normal" w:uiPriority="0" w:qFormat="1"/>
+    <w:lsdException w:name="heading 1" w:uiPriority="9" w:qFormat="1"/>
+    <w:lsdException w:name="heading 2" w:semiHidden="1" w:uiPriority="9" w:unhideWhenUsed="1" w:qFormat="1"/>
+    <w:lsdException w:name="heading 3" w:semiHidden="1" w:uiPriority="9" w:unhideWhenUsed="1" w:qFormat="1"/>
+    <w:lsdException w:name="heading 4" w:semiHidden="1" w:uiPriority="9" w:unhideWhenUsed="1" w:qFormat="1"/>
+    <w:lsdException w:name="heading 5" w:semiHidden="1" w:uiPriority="9" w:unhideWhenUsed="1" w:qFormat="1"/>
+    <w:lsdException w:name="heading 6" w:semiHidden="1" w:uiPriority="9" w:unhideWhenUsed="1" w:qFormat="1"/>
+    <w:lsdException w:name="heading 7" w:semiHidden="1" w:uiPriority="9" w:unhideWhenUsed="1" w:qFormat="1"/>
+    <w:lsdException w:name="heading 8" w:semiHidden="1" w:uiPriority="9" w:unhideWhenUsed="1" w:qFormat="1"/>
+    <w:lsdException w:name="heading 9" w:semiHidden="1" w:uiPriority="9" w:unhideWhenUsed="1" w:qFormat="1"/>
+    <w:lsdException w:name="index 1" w:semiHidden="1" w:unhideWhenUsed="1"/>
+    <w:lsdException w:name="index 2" w:semiHidden="1" w:unhideWhenUsed="1"/>
+    <w:lsdException w:name="index 3" w:semiHidden="1" w:unhideWhenUsed="1"/>
+    <w:lsdException w:name="index 4" w:semiHidden="1" w:unhideWhenUsed="1"/>
+    <w:lsdException w:name="index 5" w:semiHidden="1" w:unhideWhenUsed="1"/>
+    <w:lsdException w:name="index 6" w:semiHidden="1" w:unhideWhenUsed="1"/>
+    <w:lsdException w:name="index 7" w:semiHidden="1" w:unhideWhenUsed="1"/>
+    <w:lsdException w:name="index 8" w:semiHidden="1" w:unhideWhenUsed="1"/>
+    <w:lsdException w:name="index 9" w:semiHidden="1" w:unhideWhenUsed="1"/>
+    <w:lsdException w:name="toc 1" w:semiHidden="1" w:uiPriority="39" w:unhideWhenUsed="1" w:qFormat="1"/>
+    <w:lsdException w:name="toc 2" w:semiHidden="1" w:uiPriority="39" w:unhideWhenUsed="1" w:qFormat="1"/>
+    <w:lsdException w:name="toc 3" w:semiHidden="1" w:uiPriority="39" w:unhideWhenUsed="1" w:qFormat="1"/>
+    <w:lsdException w:name="toc 4" w:semiHidden="1" w:uiPriority="39" w:unhideWhenUsed="1"/>
+    <w:lsdException w:name="toc 5" w:semiHidden="1" w:uiPriority="39" w:unhideWhenUsed="1"/>
+    <w:lsdException w:name="toc 6" w:semiHidden="1" w:uiPriority="39" w:unhideWhenUsed="1"/>
+    <w:lsdException w:name="toc 7" w:semiHidden="1" w:uiPriority="39" w:unhideWhenUsed="1"/>
+    <w:lsdException w:name="toc 8" w:semiHidden="1" w:uiPriority="39" w:unhideWhenUsed="1"/>
+    <w:lsdException w:name="toc 9" w:semiHidden="1" w:uiPriority="39" w:unhideWhenUsed="1"/>
+    <w:lsdException w:name="Normal Indent" w:semiHidden="1" w:unhideWhenUsed="1"/>
+    <w:lsdException w:name="footnote text" w:semiHidden="1" w:unhideWhenUsed="1"/>
+    <w:lsdException w:name="annotation text" w:semiHidden="1" w:unhideWhenUsed="1"/>
+    <w:lsdException w:name="header" w:semiHidden="1" w:unhideWhenUsed="1"/>
+    <w:lsdException w:name="footer" w:semiHidden="1" w:unhideWhenUsed="1"/>
+    <w:lsdException w:name="index heading" w:semiHidden="1" w:unhideWhenUsed="1"/>
+    <w:lsdException w:name="caption" w:semiHidden="1" w:uiPriority="35" w:unhideWhenUsed="1" w:qFormat="1"/>
+    <w:lsdException w:name="table of figures" w:semiHidden="1" w:unhideWhenUsed="1"/>
+    <w:lsdException w:name="envelope address" w:semiHidden="1" w:unhideWhenUsed="1"/>
+    <w:lsdException w:name="envelope return" w:semiHidden="1" w:unhideWhenUsed="1"/>
+    <w:lsdException w:name="footnote reference" w:semiHidden="1" w:unhideWhenUsed="1"/>
+    <w:lsdException w:name="annotation reference" w:semiHidden="1" w:unhideWhenUsed="1"/>
+    <w:lsdException w:name="line number" w:semiHidden="1" w:unhideWhenUsed="1"/>
+    <w:lsdException w:name="page number" w:semiHidden="1" w:unhideWhenUsed="1"/>
+    <w:lsdException w:name="endnote reference" w:semiHidden="1" w:unhideWhenUsed="1"/>
+    <w:lsdException w:name="endnote text" w:semiHidden="1" w:unhideWhenUsed="1"/>
+    <w:lsdException w:name="table of authorities" w:semiHidden="1" w:unhideWhenUsed="1"/>
+    <w:lsdException w:name="macro" w:semiHidden="1" w:unhideWhenUsed="1"/>
+    <w:lsdException w:name="toa heading" w:semiHidden="1" w:unhideWhenUsed="1"/>
+    <w:lsdException w:name="List" w:semiHidden="1" w:unhideWhenUsed="1"/>
+    <w:lsdException w:name="List Bullet" w:semiHidden="1" w:unhideWhenUsed="1"/>
+    <w:lsdException w:name="List Number" w:semiHidden="1" w:unhideWhenUsed="1"/>
+    <w:lsdException w:name="List 2" w:semiHidden="1" w:unhideWhenUsed="1"/>
+    <w:lsdException w:name="List 3" w:semiHidden="1" w:unhideWhenUsed="1"/>
+    <w:lsdException w:name="List 4" w:semiHidden="1" w:unhideWhenUsed="1"/>
+    <w:lsdException w:name="List 5" w:semiHidden="1" w:unhideWhenUsed="1"/>
+    <w:lsdException w:name="List Bullet 2" w:semiHidden="1" w:unhideWhenUsed="1"/>
+    <w:lsdException w:name="List Bullet 3" w:semiHidden="1" w:unhideWhenUsed="1"/>
+    <w:lsdException w:name="List Bullet 4" w:semiHidden="1" w:unhideWhenUsed="1"/>
+    <w:lsdException w:name="List Bullet 5" w:semiHidden="1" w:unhideWhenUsed="1"/>
+    <w:lsdException w:name="List Number 2" w:semiHidden="1" w:unhideWhenUsed="1"/>
+    <w:lsdException w:name="List Number 3" w:semiHidden="1" w:unhideWhenUsed="1"/>
+    <w:lsdException w:name="List Number 4" w:semiHidden="1" w:unhideWhenUsed="1"/>
+    <w:lsdException w:name="List Number 5" w:semiHidden="1" w:unhideWhenUsed="1"/>
+    <w:lsdException w:name="Title" w:uiPriority="10" w:qFormat="1"/>
+    <w:lsdException w:name="Closing" w:semiHidden="1" w:unhideWhenUsed="1"/>
+    <w:lsdException w:name="Signature" w:semiHidden="1" w:unhideWhenUsed="1"/>
+    <w:lsdException w:name="Default Paragraph Font" w:semiHidden="1" w:uiPriority="1" w:unhideWhenUsed="1"/>
+    <w:lsdException w:name="Body Text" w:semiHidden="1" w:unhideWhenUsed="1"/>
+    <w:lsdException w:name="Body Text Indent" w:semiHidden="1" w:unhideWhenUsed="1"/>
+    <w:lsdException w:name="List Continue" w:semiHidden="1" w:unhideWhenUsed="1"/>
+    <w:lsdException w:name="List Continue 2" w:semiHidden="1" w:unhideWhenUsed="1"/>
+    <w:lsdException w:name="List Continue 3" w:semiHidden="1" w:unhideWhenUsed="1"/>
+    <w:lsdException w:name="List Continue 4" w:semiHidden="1" w:unhideWhenUsed="1"/>
+    <w:lsdException w:name="List Continue 5" w:semiHidden="1" w:unhideWhenUsed="1"/>
+    <w:lsdException w:name="Message Header" w:semiHidden="1" w:unhideWhenUsed="1"/>
+    <w:lsdException w:name="Subtitle" w:uiPriority="11" w:qFormat="1"/>
+    <w:lsdException w:name="Salutation" w:semiHidden="1" w:unhideWhenUsed="1"/>
+    <w:lsdException w:name="Date" w:semiHidden="1" w:unhideWhenUsed="1"/>
+    <w:lsdException w:name="Body Text First Indent" w:semiHidden="1" w:unhideWhenUsed="1"/>
+    <w:lsdException w:name="Body Text First Indent 2" w:semiHidden="1" w:unhideWhenUsed="1"/>
+    <w:lsdException w:name="Note Heading" w:semiHidden="1" w:unhideWhenUsed="1"/>
+    <w:lsdException w:name="Body Text 2" w:semiHidden="1" w:unhideWhenUsed="1"/>
+    <w:lsdException w:name="Body Text 3" w:semiHidden="1" w:unhideWhenUsed="1"/>
+    <w:lsdException w:name="Body Text Indent 2" w:semiHidden="1" w:unhideWhenUsed="1"/>
+    <w:lsdException w:name="Body Text Indent 3" w:semiHidden="1" w:unhideWhenUsed="1"/>
+    <w:lsdException w:name="Block Text" w:semiHidden="1" w:unhideWhenUsed="1"/>
+    <w:lsdException w:name="Hyperlink" w:semiHidden="1" w:unhideWhenUsed="1"/>
+    <w:lsdException w:name="FollowedHyperlink" w:semiHidden="1" w:unhideWhenUsed="1"/>
+    <w:lsdException w:name="Strong" w:uiPriority="22" w:qFormat="1"/>
+    <w:lsdException w:name="Emphasis" w:uiPriority="20" w:qFormat="1"/>
+    <w:lsdException w:name="Document Map" w:semiHidden="1" w:unhideWhenUsed="1"/>
+    <w:lsdException w:name="Plain Text" w:semiHidden="1" w:unhideWhenUsed="1"/>
+    <w:lsdException w:name="E-mail Signature" w:semiHidden="1" w:unhideWhenUsed="1"/>
+    <w:lsdException w:name="HTML Top of Form" w:semiHidden="1" w:unhideWhenUsed="1"/>
+    <w:lsdException w:name="HTML Bottom of Form" w:semiHidden="1" w:unhideWhenUsed="1"/>
+    <w:lsdException w:name="Normal (Web)" w:semiHidden="1" w:unhideWhenUsed="1" w:qFormat="1"/>
+    <w:lsdException w:name="HTML Acronym" w:semiHidden="1" w:unhideWhenUsed="1"/>
+    <w:lsdException w:name="HTML Address" w:semiHidden="1" w:unhideWhenUsed="1"/>
+    <w:lsdException w:name="HTML Cite" w:semiHidden="1" w:unhideWhenUsed="1"/>
+    <w:lsdException w:name="HTML Code" w:semiHidden="1" w:unhideWhenUsed="1"/>
+    <w:lsdException w:name="HTML Definition" w:semiHidden="1" w:unhideWhenUsed="1"/>
+    <w:lsdException w:name="HTML Keyboard" w:semiHidden="1" w:unhideWhenUsed="1"/>
+    <w:lsdException w:name="HTML Preformatted" w:semiHidden="1" w:unhideWhenUsed="1"/>
+    <w:lsdException w:name="HTML Sample" w:semiHidden="1" w:unhideWhenUsed="1"/>
+    <w:lsdException w:name="HTML Typewriter" w:semiHidden="1" w:unhideWhenUsed="1"/>
+    <w:lsdException w:name="HTML Variable" w:semiHidden="1" w:unhideWhenUsed="1"/>
+    <w:lsdException w:name="Normal Table" w:semiHidden="1" w:unhideWhenUsed="1"/>
+    <w:lsdException w:name="annotation subject" w:semiHidden="1" w:unhideWhenUsed="1"/>
+    <w:lsdException w:name="No List" w:semiHidden="1" w:unhideWhenUsed="1"/>
+    <w:lsdException w:name="Outline List 1" w:semiHidden="1" w:unhideWhenUsed="1"/>
+    <w:lsdException w:name="Outline List 2" w:semiHidden="1" w:unhideWhenUsed="1"/>
+    <w:lsdException w:name="Outline List 3" w:semiHidden="1" w:unhideWhenUsed="1"/>
+    <w:lsdException w:name="Table Simple 1" w:semiHidden="1" w:unhideWhenUsed="1"/>
+    <w:lsdException w:name="Table Simple 2" w:semiHidden="1" w:unhideWhenUsed="1"/>
+    <w:lsdException w:name="Table Simple 3" w:semiHidden="1" w:unhideWhenUsed="1"/>
+    <w:lsdException w:name="Table Classic 1" w:semiHidden="1" w:unhideWhenUsed="1"/>
+    <w:lsdException w:name="Table Classic 2" w:semiHidden="1" w:unhideWhenUsed="1"/>
+    <w:lsdException w:name="Table Classic 3" w:semiHidden="1" w:unhideWhenUsed="1"/>
+    <w:lsdException w:name="Table Classic 4" w:semiHidden="1" w:unhideWhenUsed="1"/>
+    <w:lsdException w:name="Table Colorful 1" w:semiHidden="1" w:unhideWhenUsed="1"/>
+    <w:lsdException w:name="Table Colorful 2" w:semiHidden="1" w:unhideWhenUsed="1"/>
+    <w:lsdException w:name="Table Colorful 3" w:semiHidden="1" w:unhideWhenUsed="1"/>
+    <w:lsdException w:name="Table Columns 1" w:semiHidden="1" w:unhideWhenUsed="1"/>
+    <w:lsdException w:name="Table Columns 2" w:semiHidden="1" w:unhideWhenUsed="1"/>
+    <w:lsdException w:name="Table Columns 3" w:semiHidden="1" w:unhideWhenUsed="1"/>
+    <w:lsdException w:name="Table Columns 4" w:semiHidden="1" w:unhideWhenUsed="1"/>
+    <w:lsdException w:name="Table Columns 5" w:semiHidden="1" w:unhideWhenUsed="1"/>
+    <w:lsdException w:name="Table Grid 1" w:semiHidden="1" w:unhideWhenUsed="1"/>
+    <w:lsdException w:name="Table Grid 2" w:semiHidden="1" w:unhideWhenUsed="1"/>
+    <w:lsdException w:name="Table Grid 3" w:semiHidden="1" w:unhideWhenUsed="1"/>
+    <w:lsdException w:name="Table Grid 4" w:semiHidden="1" w:unhideWhenUsed="1"/>
+    <w:lsdException w:name="Table Grid 5" w:semiHidden="1" w:unhideWhenUsed="1"/>
+    <w:lsdException w:name="Table Grid 6" w:semiHidden="1" w:unhideWhenUsed="1"/>
+    <w:lsdException w:name="Table Grid 7" w:semiHidden="1" w:unhideWhenUsed="1"/>
+    <w:lsdException w:name="Table Grid 8" w:semiHidden="1" w:unhideWhenUsed="1"/>
+    <w:lsdException w:name="Table List 1" w:semiHidden="1" w:unhideWhenUsed="1"/>
+    <w:lsdException w:name="Table List 2" w:semiHidden="1" w:unhideWhenUsed="1"/>
+    <w:lsdException w:name="Table List 3" w:semiHidden="1" w:unhideWhenUsed="1"/>
+    <w:lsdException w:name="Table List 4" w:semiHidden="1" w:unhideWhenUsed="1"/>
+    <w:lsdException w:name="Table List 5" w:semiHidden="1" w:unhideWhenUsed="1"/>
+    <w:lsdException w:name="Table List 6" w:semiHidden="1" w:unhideWhenUsed="1"/>
+    <w:lsdException w:name="Table List 7" w:semiHidden="1" w:unhideWhenUsed="1"/>
+    <w:lsdException w:name="Table List 8" w:semiHidden="1" w:unhideWhenUsed="1"/>
+    <w:lsdException w:name="Table 3D effects 1" w:semiHidden="1" w:unhideWhenUsed="1"/>
+    <w:lsdException w:name="Table 3D effects 2" w:semiHidden="1" w:unhideWhenUsed="1"/>
+    <w:lsdException w:name="Table 3D effects 3" w:semiHidden="1" w:unhideWhenUsed="1"/>
+    <w:lsdException w:name="Table Contemporary" w:semiHidden="1" w:unhideWhenUsed="1"/>
+    <w:lsdException w:name="Table Elegant" w:semiHidden="1" w:unhideWhenUsed="1"/>
+    <w:lsdException w:name="Table Professional" w:semiHidden="1" w:unhideWhenUsed="1"/>
+    <w:lsdException w:name="Table Subtle 1" w:semiHidden="1" w:unhideWhenUsed="1"/>
+    <w:lsdException w:name="Table Subtle 2" w:semiHidden="1" w:unhideWhenUsed="1"/>
+    <w:lsdException w:name="Table Web 1" w:semiHidden="1" w:unhideWhenUsed="1"/>
+    <w:lsdException w:name="Table Web 2" w:semiHidden="1" w:unhideWhenUsed="1"/>
+    <w:lsdException w:name="Table Web 3" w:semiHidden="1" w:unhideWhenUsed="1"/>
+    <w:lsdException w:name="Balloon Text" w:semiHidden="1" w:unhideWhenUsed="1"/>
+    <w:lsdException w:name="Table Grid" w:uiPriority="59"/>
+    <w:lsdException w:name="Table Theme" w:semiHidden="1" w:unhideWhenUsed="1"/>
+    <w:lsdException w:name="Placeholder Text" w:semiHidden="1"/>
+    <w:lsdException w:name="No Spacing" w:uiPriority="1" w:qFormat="1"/>
+    <w:lsdException w:name="Light Shading" w:uiPriority="60"/>
+    <w:lsdException w:name="Light List" w:uiPriority="61"/>
+    <w:lsdException w:name="Light Grid" w:uiPriority="62"/>
+    <w:lsdException w:name="Medium Shading 1" w:uiPriority="63"/>
+    <w:lsdException w:name="Medium Shading 2" w:uiPriority="64"/>
+    <w:lsdException w:name="Medium List 1" w:uiPriority="65"/>
+    <w:lsdException w:name="Medium List 2" w:uiPriority="66"/>
+    <w:lsdException w:name="Medium Grid 1" w:uiPriority="67"/>
+    <w:lsdException w:name="Medium Grid 2" w:uiPriority="68"/>
+    <w:lsdException w:name="Medium Grid 3" w:uiPriority="69"/>
+    <w:lsdException w:name="Dark List" w:uiPriority="70"/>
+    <w:lsdException w:name="Colorful Shading" w:uiPriority="71"/>
+    <w:lsdException w:name="Colorful List" w:uiPriority="72"/>
+    <w:lsdException w:name="Colorful Grid" w:uiPriority="73"/>
+    <w:lsdException w:name="Light Shading Accent 1" w:uiPriority="60"/>
+    <w:lsdException w:name="Light List Accent 1" w:uiPriority="61"/>
+    <w:lsdException w:name="Light Grid Accent 1" w:uiPriority="62"/>
+    <w:lsdException w:name="Medium Shading 1 Accent 1" w:uiPriority="63"/>
+    <w:lsdException w:name="Medium Shading 2 Accent 1" w:uiPriority="64"/>
+    <w:lsdException w:name="Medium List 1 Accent 1" w:uiPriority="65"/>
+    <w:lsdException w:name="Revision" w:semiHidden="1"/>
+    <w:lsdException w:name="List Paragraph" w:uiPriority="34" w:qFormat="1"/>
+    <w:lsdException w:name="Quote" w:uiPriority="29" w:qFormat="1"/>
+    <w:lsdException w:name="Intense Quote" w:uiPriority="30" w:qFormat="1"/>
+    <w:lsdException w:name="Medium List 2 Accent 1" w:uiPriority="66"/>
+    <w:lsdException w:name="Medium Grid 1 Accent 1" w:uiPriority="67"/>
+    <w:lsdException w:name="Medium Grid 2 Accent 1" w:uiPriority="68"/>
+    <w:lsdException w:name="Medium Grid 3 Accent 1" w:uiPriority="69"/>
+    <w:lsdException w:name="Dark List Accent 1" w:uiPriority="70"/>
+    <w:lsdException w:name="Colorful Shading Accent 1" w:uiPriority="71"/>
+    <w:lsdException w:name="Colorful List Accent 1" w:uiPriority="72"/>
+    <w:lsdException w:name="Colorful Grid Accent 1" w:uiPriority="73"/>
+    <w:lsdException w:name="Light Shading Accent 2" w:uiPriority="60"/>
+    <w:lsdException w:name="Light List Accent 2" w:uiPriority="61"/>
+    <w:lsdException w:name="Light Grid Accent 2" w:uiPriority="62"/>
+    <w:lsdException w:name="Medium Shading 1 Accent 2" w:uiPriority="63"/>
+    <w:lsdException w:name="Medium Shading 2 Accent 2" w:uiPriority="64"/>
+    <w:lsdException w:name="Medium List 1 Accent 2" w:uiPriority="65"/>
+    <w:lsdException w:name="Medium List 2 Accent 2" w:uiPriority="66"/>
+    <w:lsdException w:name="Medium Grid 1 Accent 2" w:uiPriority="67"/>
+    <w:lsdException w:name="Medium Grid 2 Accent 2" w:uiPriority="68"/>
+    <w:lsdException w:name="Medium Grid 3 Accent 2" w:uiPriority="69"/>
+    <w:lsdException w:name="Dark List Accent 2" w:uiPriority="70"/>
+    <w:lsdException w:name="Colorful Shading Accent 2" w:uiPriority="71"/>
+    <w:lsdException w:name="Colorful List Accent 2" w:uiPriority="72"/>
+    <w:lsdException w:name="Colorful Grid Accent 2" w:uiPriority="73"/>
+    <w:lsdException w:name="Light Shading Accent 3" w:uiPriority="60"/>
+    <w:lsdException w:name="Light List Accent 3" w:uiPriority="61"/>
+    <w:lsdException w:name="Light Grid Accent 3" w:uiPriority="62"/>
+    <w:lsdException w:name="Medium Shading 1 Accent 3" w:uiPriority="63"/>
+    <w:lsdException w:name="Medium Shading 2 Accent 3" w:uiPriority="64"/>
+    <w:lsdException w:name="Medium List 1 Accent 3" w:uiPriority="65"/>
+    <w:lsdException w:name="Medium List 2 Accent 3" w:uiPriority="66"/>
+    <w:lsdException w:name="Medium Grid 1 Accent 3" w:uiPriority="67"/>
+    <w:lsdException w:name="Medium Grid 2 Accent 3" w:uiPriority="68"/>
+    <w:lsdException w:name="Medium Grid 3 Accent 3" w:uiPriority="69"/>
+    <w:lsdException w:name="Dark List Accent 3" w:uiPriority="70"/>
+    <w:lsdException w:name="Colorful Shading Accent 3" w:uiPriority="71"/>
+    <w:lsdException w:name="Colorful List Accent 3" w:uiPriority="72"/>
+    <w:lsdException w:name="Colorful Grid Accent 3" w:uiPriority="73"/>
+    <w:lsdException w:name="Light Shading Accent 4" w:uiPriority="60"/>
+    <w:lsdException w:name="Light List Accent 4" w:uiPriority="61"/>
+    <w:lsdException w:name="Light Grid Accent 4" w:uiPriority="62"/>
+    <w:lsdException w:name="Medium Shading 1 Accent 4" w:uiPriority="63"/>
+    <w:lsdException w:name="Medium Shading 2 Accent 4" w:uiPriority="64"/>
+    <w:lsdException w:name="Medium List 1 Accent 4" w:uiPriority="65"/>
+    <w:lsdException w:name="Medium List 2 Accent 4" w:uiPriority="66"/>
+    <w:lsdException w:name="Medium Grid 1 Accent 4" w:uiPriority="67"/>
+    <w:lsdException w:name="Medium Grid 2 Accent 4" w:uiPriority="68"/>
+    <w:lsdException w:name="Medium Grid 3 Accent 4" w:uiPriority="69"/>
+    <w:lsdException w:name="Dark List Accent 4" w:uiPriority="70"/>
+    <w:lsdException w:name="Colorful Shading Accent 4" w:uiPriority="71"/>
+    <w:lsdException w:name="Colorful List Accent 4" w:uiPriority="72"/>
+    <w:lsdException w:name="Colorful Grid Accent 4" w:uiPriority="73"/>
+    <w:lsdException w:name="Light Shading Accent 5" w:uiPriority="60"/>
+    <w:lsdException w:name="Light List Accent 5" w:uiPriority="61"/>
+    <w:lsdException w:name="Light Grid Accent 5" w:uiPriority="62"/>
+    <w:lsdException w:name="Medium Shading 1 Accent 5" w:uiPriority="63"/>
+    <w:lsdException w:name="Medium Shading 2 Accent 5" w:uiPriority="64"/>
+    <w:lsdException w:name="Medium List 1 Accent 5" w:uiPriority="65"/>
+    <w:lsdException w:name="Medium List 2 Accent 5" w:uiPriority="66"/>
+    <w:lsdException w:name="Medium Grid 1 Accent 5" w:uiPriority="67"/>
+    <w:lsdException w:name="Medium Grid 2 Accent 5" w:uiPriority="68"/>
+    <w:lsdException w:name="Medium Grid 3 Accent 5" w:uiPriority="69"/>
+    <w:lsdException w:name="Dark List Accent 5" w:uiPriority="70"/>
+    <w:lsdException w:name="Colorful Shading Accent 5" w:uiPriority="71"/>
+    <w:lsdException w:name="Colorful List Accent 5" w:uiPriority="72"/>
+    <w:lsdException w:name="Colorful Grid Accent 5" w:uiPriority="73"/>
+    <w:lsdException w:name="Light Shading Accent 6" w:uiPriority="60"/>
+    <w:lsdException w:name="Light List Accent 6" w:uiPriority="61"/>
+    <w:lsdException w:name="Light Grid Accent 6" w:uiPriority="62"/>
+    <w:lsdException w:name="Medium Shading 1 Accent 6" w:uiPriority="63"/>
+    <w:lsdException w:name="Medium Shading 2 Accent 6" w:uiPriority="64"/>
+    <w:lsdException w:name="Medium List 1 Accent 6" w:uiPriority="65"/>
+    <w:lsdException w:name="Medium List 2 Accent 6" w:uiPriority="66"/>
+    <w:lsdException w:name="Medium Grid 1 Accent 6" w:uiPriority="67"/>
+    <w:lsdException w:name="Medium Grid 2 Accent 6" w:uiPriority="68"/>
+    <w:lsdException w:name="Medium Grid 3 Accent 6" w:uiPriority="69"/>
+    <w:lsdException w:name="Dark List Accent 6" w:uiPriority="70"/>
+    <w:lsdException w:name="Colorful Shading Accent 6" w:uiPriority="71"/>
+    <w:lsdException w:name="Colorful List Accent 6" w:uiPriority="72"/>
+    <w:lsdException w:name="Colorful Grid Accent 6" w:uiPriority="73"/>
+    <w:lsdException w:name="Subtle Emphasis" w:uiPriority="19" w:qFormat="1"/>
+    <w:lsdException w:name="Intense Emphasis" w:uiPriority="21" w:qFormat="1"/>
+    <w:lsdException w:name="Subtle Reference" w:uiPriority="31" w:qFormat="1"/>
+    <w:lsdException w:name="Intense Reference" w:uiPriority="32" w:qFormat="1"/>
+    <w:lsdException w:name="Book Title" w:uiPriority="33" w:qFormat="1"/>
+    <w:lsdException w:name="Bibliography" w:semiHidden="1" w:uiPriority="37" w:unhideWhenUsed="1"/>
+    <w:lsdException w:name="TOC Heading" w:semiHidden="1" w:uiPriority="39" w:unhideWhenUsed="1" w:qFormat="1"/>
+    <w:lsdException w:name="Plain Table 1" w:uiPriority="41"/>
+    <w:lsdException w:name="Plain Table 2" w:uiPriority="42"/>
+    <w:lsdException w:name="Plain Table 3" w:uiPriority="43"/>
+    <w:lsdException w:name="Plain Table 4" w:uiPriority="44"/>
+    <w:lsdException w:name="Plain Table 5" w:uiPriority="45"/>
+    <w:lsdException w:name="Grid Table Light" w:uiPriority="40"/>
+    <w:lsdException w:name="Grid Table 1 Light" w:uiPriority="46"/>
+    <w:lsdException w:name="Grid Table 2" w:uiPriority="47"/>
+    <w:lsdException w:name="Grid Table 3" w:uiPriority="48"/>
+    <w:lsdException w:name="Grid Table 4" w:uiPriority="49"/>
+    <w:lsdException w:name="Grid Table 5 Dark" w:uiPriority="50"/>
+    <w:lsdException w:name="Grid Table 6 Colorful" w:uiPriority="51"/>
+    <w:lsdException w:name="Grid Table 7 Colorful" w:uiPriority="52"/>
+    <w:lsdException w:name="Grid Table 1 Light Accent 1" w:uiPriority="46"/>
+    <w:lsdException w:name="Grid Table 2 Accent 1" w:uiPriority="47"/>
+    <w:lsdException w:name="Grid Table 3 Accent 1" w:uiPriority="48"/>
+    <w:lsdException w:name="Grid Table 4 Accent 1" w:uiPriority="49"/>
+    <w:lsdException w:name="Grid Table 5 Dark Accent 1" w:uiPriority="50"/>
+    <w:lsdException w:name="Grid Table 6 Colorful Accent 1" w:uiPriority="51"/>
+    <w:lsdException w:name="Grid Table 7 Colorful Accent 1" w:uiPriority="52"/>
+    <w:lsdException w:name="Grid Table 1 Light Accent 2" w:uiPriority="46"/>
+    <w:lsdException w:name="Grid Table 2 Accent 2" w:uiPriority="47"/>
+    <w:lsdException w:name="Grid Table 3 Accent 2" w:uiPriority="48"/>
+    <w:lsdException w:name="Grid Table 4 Accent 2" w:uiPriority="49"/>
+    <w:lsdException w:name="Grid Table 5 Dark Accent 2" w:uiPriority="50"/>
+    <w:lsdException w:name="Grid Table 6 Colorful Accent 2" w:uiPriority="51"/>
+    <w:lsdException w:name="Grid Table 7 Colorful Accent 2" w:uiPriority="52"/>
+    <w:lsdException w:name="Grid Table 1 Light Accent 3" w:uiPriority="46"/>
+    <w:lsdException w:name="Grid Table 2 Accent 3" w:uiPriority="47"/>
+    <w:lsdException w:name="Grid Table 3 Accent 3" w:uiPriority="48"/>
+    <w:lsdException w:name="Grid Table 4 Accent 3" w:uiPriority="49"/>
+    <w:lsdException w:name="Grid Table 5 Dark Accent 3" w:uiPriority="50"/>
+    <w:lsdException w:name="Grid Table 6 Colorful Accent 3" w:uiPriority="51"/>
+    <w:lsdException w:name="Grid Table 7 Colorful Accent 3" w:uiPriority="52"/>
+    <w:lsdException w:name="Grid Table 1 Light Accent 4" w:uiPriority="46"/>
+    <w:lsdException w:name="Grid Table 2 Accent 4" w:uiPriority="47"/>
+    <w:lsdException w:name="Grid Table 3 Accent 4" w:uiPriority="48"/>
+    <w:lsdException w:name="Grid Table 4 Accent 4" w:uiPriority="49"/>
+    <w:lsdException w:name="Grid Table 5 Dark Accent 4" w:uiPriority="50"/>
+    <w:lsdException w:name="Grid Table 6 Colorful Accent 4" w:uiPriority="51"/>
+    <w:lsdException w:name="Grid Table 7 Colorful Accent 4" w:uiPriority="52"/>
+    <w:lsdException w:name="Grid Table 1 Light Accent 5" w:uiPriority="46"/>
+    <w:lsdException w:name="Grid Table 2 Accent 5" w:uiPriority="47"/>
+    <w:lsdException w:name="Grid Table 3 Accent 5" w:uiPriority="48"/>
+    <w:lsdException w:name="Grid Table 4 Accent 5" w:uiPriority="49"/>
+    <w:lsdException w:name="Grid Table 5 Dark Accent 5" w:uiPriority="50"/>
+    <w:lsdException w:name="Grid Table 6 Colorful Accent 5" w:uiPriority="51"/>
+    <w:lsdException w:name="Grid Table 7 Colorful Accent 5" w:uiPriority="52"/>
+    <w:lsdException w:name="Grid Table 1 Light Accent 6" w:uiPriority="46"/>
+    <w:lsdException w:name="Grid Table 2 Accent 6" w:uiPriority="47"/>
+    <w:lsdException w:name="Grid Table 3 Accent 6" w:uiPriority="48"/>
+    <w:lsdException w:name="Grid Table 4 Accent 6" w:uiPriority="49"/>
+    <w:lsdException w:name="Grid Table 5 Dark Accent 6" w:uiPriority="50"/>
+    <w:lsdException w:name="Grid Table 6 Colorful Accent 6" w:uiPriority="51"/>
+    <w:lsdException w:name="Grid Table 7 Colorful Accent 6" w:uiPriority="52"/>
+    <w:lsdException w:name="List Table 1 Light" w:uiPriority="46"/>
+    <w:lsdException w:name="List Table 2" w:uiPriority="47"/>
+    <w:lsdException w:name="List Table 3" w:uiPriority="48"/>
+    <w:lsdException w:name="List Table 4" w:uiPriority="49"/>
+    <w:lsdException w:name="List Table 5 Dark" w:uiPriority="50"/>
+    <w:lsdException w:name="List Table 6 Colorful" w:uiPriority="51"/>
+    <w:lsdException w:name="List Table 7 Colorful" w:uiPriority="52"/>
+    <w:lsdException w:name="List Table 1 Light Accent 1" w:uiPriority="46"/>
+    <w:lsdException w:name="List Table 2 Accent 1" w:uiPriority="47"/>
+    <w:lsdException w:name="List Table 3 Accent 1" w:uiPriority="48"/>
+    <w:lsdException w:name="List Table 4 Accent 1" w:uiPriority="49"/>
+    <w:lsdException w:name="List Table 5 Dark Accent 1" w:uiPriority="50"/>
+    <w:lsdException w:name="List Table 6 Colorful Accent 1" w:uiPriority="51"/>
+    <w:lsdException w:name="List Table 7 Colorful Accent 1" w:uiPriority="52"/>
+    <w:lsdException w:name="List Table 1 Light Accent 2" w:uiPriority="46"/>
+    <w:lsdException w:name="List Table 2 Accent 2" w:uiPriority="47"/>
+    <w:lsdException w:name="List Table 3 Accent 2" w:uiPriority="48"/>
+    <w:lsdException w:name="List Table 4 Accent 2" w:uiPriority="49"/>
+    <w:lsdException w:name="List Table 5 Dark Accent 2" w:uiPriority="50"/>
+    <w:lsdException w:name="List Table 6 Colorful Accent 2" w:uiPriority="51"/>
+    <w:lsdException w:name="List Table 7 Colorful Accent 2" w:uiPriority="52"/>
+    <w:lsdException w:name="List Table 1 Light Accent 3" w:uiPriority="46"/>
+    <w:lsdException w:name="List Table 2 Accent 3" w:uiPriority="47"/>
+    <w:lsdException w:name="List Table 3 Accent 3" w:uiPriority="48"/>
+    <w:lsdException w:name="List Table 4 Accent 3" w:uiPriority="49"/>
+    <w:lsdException w:name="List Table 5 Dark Accent 3" w:uiPriority="50"/>
+    <w:lsdException w:name="List Table 6 Colorful Accent 3" w:uiPriority="51"/>
+    <w:lsdException w:name="List Table 7 Colorful Accent 3" w:uiPriority="52"/>
+    <w:lsdException w:name="List Table 1 Light Accent 4" w:uiPriority="46"/>
+    <w:lsdException w:name="List Table 2 Accent 4" w:uiPriority="47"/>
+    <w:lsdException w:name="List Table 3 Accent 4" w:uiPriority="48"/>
+    <w:lsdException w:name="List Table 4 Accent 4" w:uiPriority="49"/>
+    <w:lsdException w:name="List Table 5 Dark Accent 4" w:uiPriority="50"/>
+    <w:lsdException w:name="List Table 6 Colorful Accent 4" w:uiPriority="51"/>
+    <w:lsdException w:name="List Table 7 Colorful Accent 4" w:uiPriority="52"/>
+    <w:lsdException w:name="List Table 1 Light Accent 5" w:uiPriority="46"/>
+    <w:lsdException w:name="List Table 2 Accent 5" w:uiPriority="47"/>
+    <w:lsdException w:name="List Table 3 Accent 5" w:uiPriority="48"/>
+    <w:lsdException w:name="List Table 4 Accent 5" w:uiPriority="49"/>
+    <w:lsdException w:name="List Table 5 Dark Accent 5" w:uiPriority="50"/>
+    <w:lsdException w:name="List Table 6 Colorful Accent 5" w:uiPriority="51"/>
+    <w:lsdException w:name="List Table 7 Colorful Accent 5" w:uiPriority="52"/>
+    <w:lsdException w:name="List Table 1 Light Accent 6" w:uiPriority="46"/>
+    <w:lsdException w:name="List Table 2 Accent 6" w:uiPriority="47"/>
+    <w:lsdException w:name="List Table 3 Accent 6" w:uiPriority="48"/>
+    <w:lsdException w:name="List Table 4 Accent 6" w:uiPriority="49"/>
+    <w:lsdException w:name="List Table 5 Dark Accent 6" w:uiPriority="50"/>
+    <w:lsdException w:name="List Table 6 Colorful Accent 6" w:uiPriority="51"/>
+    <w:lsdException w:name="List Table 7 Colorful Accent 6" w:uiPriority="52"/>
   </w:latentStyles>
   <w:style w:type="paragraph" w:default="1" w:styleId="a">
     <w:name w:val="Normal"/>
@@ -5290,7 +4784,7 @@
 </file>
 
 <file path=customXml/itemProps1.xml><?xml version="1.0" encoding="utf-8"?>
-<ds:datastoreItem xmlns:ds="http://schemas.openxmlformats.org/officeDocument/2006/customXml" ds:itemID="{110DAFA1-53EC-47BD-B9D0-1A5E120577ED}">
+<ds:datastoreItem xmlns:ds="http://schemas.openxmlformats.org/officeDocument/2006/customXml" ds:itemID="{A0D79FC7-075D-422E-AE86-C91829A0DCDC}">
   <ds:schemaRefs>
     <ds:schemaRef ds:uri="http://schemas.openxmlformats.org/officeDocument/2006/bibliography"/>
   </ds:schemaRefs>

</xml_diff>